<commit_message>
Updating exercise 3 and creating advanced exercise 3. Updating data thats used for exercise 3 and removing unneeded data.
</commit_message>
<xml_diff>
--- a/Setup and Exercises.docx
+++ b/Setup and Exercises.docx
@@ -121,6 +121,14 @@
           <w:szCs w:val="52"/>
         </w:rPr>
       </w:pPr>
+      <w:r>
+        <w:rPr>
+          <w:b/>
+          <w:sz w:val="52"/>
+          <w:szCs w:val="52"/>
+        </w:rPr>
+        <w:t xml:space="preserve">Setup and </w:t>
+      </w:r>
       <w:r>
         <w:rPr>
           <w:b/>
@@ -2308,45 +2316,11 @@
     <w:p>
       <w:pPr>
         <w:rPr>
-          <w:b/>
-          <w:sz w:val="28"/>
-          <w:szCs w:val="28"/>
-        </w:rPr>
-      </w:pPr>
-    </w:p>
-    <w:p>
-      <w:pPr>
-        <w:rPr>
-          <w:b/>
-          <w:sz w:val="28"/>
-          <w:szCs w:val="28"/>
-        </w:rPr>
-      </w:pPr>
-      <w:r>
-        <w:rPr>
-          <w:b/>
-          <w:sz w:val="28"/>
-          <w:szCs w:val="28"/>
-        </w:rPr>
-        <w:t>Advanced Question:</w:t>
-      </w:r>
-    </w:p>
-    <w:p>
-      <w:pPr>
-        <w:rPr>
-          <w:rFonts w:ascii="Cambria" w:hAnsi="Cambria"/>
-          <w:sz w:val="24"/>
-          <w:szCs w:val="24"/>
-        </w:rPr>
-      </w:pPr>
-      <w:r>
-        <w:rPr>
-          <w:rFonts w:ascii="Cambria" w:hAnsi="Cambria"/>
-          <w:sz w:val="24"/>
-          <w:szCs w:val="24"/>
-        </w:rPr>
-        <w:t>N/A</w:t>
-      </w:r>
+          <w:rFonts w:ascii="Cambria" w:hAnsi="Cambria"/>
+          <w:sz w:val="24"/>
+          <w:szCs w:val="24"/>
+        </w:rPr>
+      </w:pPr>
       <w:r>
         <w:rPr>
           <w:rFonts w:ascii="Cambria" w:hAnsi="Cambria"/>
@@ -5118,6 +5092,52 @@
     <w:p>
       <w:pPr>
         <w:rPr>
+          <w:b/>
+          <w:sz w:val="28"/>
+          <w:szCs w:val="28"/>
+        </w:rPr>
+      </w:pPr>
+    </w:p>
+    <w:p>
+      <w:pPr>
+        <w:rPr>
+          <w:b/>
+          <w:sz w:val="28"/>
+          <w:szCs w:val="28"/>
+        </w:rPr>
+      </w:pPr>
+      <w:r>
+        <w:rPr>
+          <w:b/>
+          <w:sz w:val="28"/>
+          <w:szCs w:val="28"/>
+        </w:rPr>
+        <w:t>Advanced Question:</w:t>
+      </w:r>
+    </w:p>
+    <w:p>
+      <w:pPr>
+        <w:textAlignment w:val="baseline"/>
+        <w:rPr>
+          <w:rFonts w:ascii="Cambria" w:hAnsi="Cambria"/>
+          <w:sz w:val="24"/>
+          <w:szCs w:val="24"/>
+        </w:rPr>
+      </w:pPr>
+      <w:bookmarkStart w:id="1" w:name="_GoBack"/>
+      <w:bookmarkEnd w:id="1"/>
+      <w:r>
+        <w:rPr>
+          <w:rFonts w:ascii="Cambria" w:hAnsi="Cambria"/>
+          <w:sz w:val="24"/>
+          <w:szCs w:val="24"/>
+        </w:rPr>
+        <w:t>N/A</w:t>
+      </w:r>
+    </w:p>
+    <w:p>
+      <w:pPr>
+        <w:rPr>
           <w:rFonts w:ascii="Cambria" w:hAnsi="Cambria"/>
           <w:sz w:val="24"/>
           <w:szCs w:val="24"/>
@@ -6205,114 +6225,306 @@
           <w:sz w:val="24"/>
           <w:szCs w:val="24"/>
         </w:rPr>
-        <w:t>Using the README.md and CHANGES.txt files, find out how many times the word “Spark” shows up in both of the files by joining the data together. Follow the bellow steps:</w:t>
-      </w:r>
-    </w:p>
-    <w:p>
-      <w:pPr>
+        <w:t xml:space="preserve">Using the </w:t>
+      </w:r>
+      <w:proofErr w:type="spellStart"/>
+      <w:r>
+        <w:rPr>
+          <w:rFonts w:ascii="Cambria" w:hAnsi="Cambria"/>
+          <w:sz w:val="24"/>
+          <w:szCs w:val="24"/>
+        </w:rPr>
+        <w:t>company</w:t>
+      </w:r>
+      <w:r>
+        <w:rPr>
+          <w:rFonts w:ascii="Cambria" w:hAnsi="Cambria"/>
+          <w:sz w:val="24"/>
+          <w:szCs w:val="24"/>
+        </w:rPr>
+        <w:t>.tsv</w:t>
+      </w:r>
+      <w:proofErr w:type="spellEnd"/>
+      <w:r>
+        <w:rPr>
+          <w:rFonts w:ascii="Cambria" w:hAnsi="Cambria"/>
+          <w:sz w:val="24"/>
+          <w:szCs w:val="24"/>
+        </w:rPr>
+        <w:t xml:space="preserve"> and </w:t>
+      </w:r>
+      <w:proofErr w:type="spellStart"/>
+      <w:r>
+        <w:rPr>
+          <w:rFonts w:ascii="Cambria" w:hAnsi="Cambria"/>
+          <w:sz w:val="24"/>
+          <w:szCs w:val="24"/>
+        </w:rPr>
+        <w:t>address.tsv</w:t>
+      </w:r>
+      <w:proofErr w:type="spellEnd"/>
+      <w:r>
+        <w:rPr>
+          <w:rFonts w:ascii="Cambria" w:hAnsi="Cambria"/>
+          <w:sz w:val="24"/>
+          <w:szCs w:val="24"/>
+        </w:rPr>
+        <w:t xml:space="preserve"> files, join the names data with the address data. </w:t>
+      </w:r>
+    </w:p>
+    <w:p>
+      <w:pPr>
+        <w:shd w:val="clear" w:color="auto" w:fill="FFFFFF"/>
+        <w:jc w:val="both"/>
+        <w:rPr>
+          <w:rFonts w:ascii="Cambria" w:hAnsi="Cambria"/>
+          <w:sz w:val="24"/>
+          <w:szCs w:val="24"/>
+        </w:rPr>
+      </w:pPr>
+    </w:p>
+    <w:p>
+      <w:pPr>
+        <w:shd w:val="clear" w:color="auto" w:fill="FFFFFF"/>
+        <w:jc w:val="both"/>
+        <w:rPr>
+          <w:rFonts w:ascii="Cambria" w:hAnsi="Cambria"/>
+          <w:sz w:val="24"/>
+          <w:szCs w:val="24"/>
+        </w:rPr>
+      </w:pPr>
+      <w:r>
+        <w:rPr>
+          <w:rFonts w:ascii="Cambria" w:hAnsi="Cambria"/>
+          <w:sz w:val="24"/>
+          <w:szCs w:val="24"/>
+        </w:rPr>
+        <w:t>Data Scheme</w:t>
+      </w:r>
+    </w:p>
+    <w:p>
+      <w:pPr>
+        <w:pStyle w:val="ListParagraph"/>
         <w:numPr>
           <w:ilvl w:val="0"/>
-          <w:numId w:val="17"/>
+          <w:numId w:val="19"/>
         </w:numPr>
-        <w:textAlignment w:val="baseline"/>
-        <w:rPr>
-          <w:rFonts w:ascii="Cambria" w:hAnsi="Cambria"/>
-          <w:sz w:val="24"/>
-          <w:szCs w:val="24"/>
-        </w:rPr>
-      </w:pPr>
-      <w:r>
-        <w:rPr>
-          <w:rFonts w:ascii="Cambria" w:hAnsi="Cambria"/>
-          <w:sz w:val="24"/>
-          <w:szCs w:val="24"/>
-        </w:rPr>
-        <w:t>Create RDD’s for each file and filter each file to only keep all the instances of the work “Spark”</w:t>
-      </w:r>
-    </w:p>
-    <w:p>
-      <w:pPr>
+        <w:shd w:val="clear" w:color="auto" w:fill="FFFFFF"/>
+        <w:jc w:val="both"/>
+        <w:rPr>
+          <w:rFonts w:ascii="Cambria" w:hAnsi="Cambria"/>
+          <w:sz w:val="24"/>
+          <w:szCs w:val="24"/>
+        </w:rPr>
+      </w:pPr>
+      <w:proofErr w:type="spellStart"/>
+      <w:proofErr w:type="gramStart"/>
+      <w:r>
+        <w:rPr>
+          <w:rFonts w:ascii="Cambria" w:hAnsi="Cambria"/>
+          <w:sz w:val="24"/>
+          <w:szCs w:val="24"/>
+        </w:rPr>
+        <w:t>company</w:t>
+      </w:r>
+      <w:r>
+        <w:rPr>
+          <w:rFonts w:ascii="Cambria" w:hAnsi="Cambria"/>
+          <w:sz w:val="24"/>
+          <w:szCs w:val="24"/>
+        </w:rPr>
+        <w:t>.tsv</w:t>
+      </w:r>
+      <w:proofErr w:type="spellEnd"/>
+      <w:proofErr w:type="gramEnd"/>
+    </w:p>
+    <w:p>
+      <w:pPr>
+        <w:pStyle w:val="ListParagraph"/>
+        <w:numPr>
+          <w:ilvl w:val="1"/>
+          <w:numId w:val="19"/>
+        </w:numPr>
+        <w:shd w:val="clear" w:color="auto" w:fill="FFFFFF"/>
+        <w:jc w:val="both"/>
+        <w:rPr>
+          <w:rFonts w:ascii="Cambria" w:hAnsi="Cambria"/>
+          <w:sz w:val="24"/>
+          <w:szCs w:val="24"/>
+        </w:rPr>
+      </w:pPr>
+      <w:proofErr w:type="spellStart"/>
+      <w:proofErr w:type="gramStart"/>
+      <w:r>
+        <w:rPr>
+          <w:rFonts w:ascii="Cambria" w:hAnsi="Cambria"/>
+          <w:sz w:val="24"/>
+          <w:szCs w:val="24"/>
+        </w:rPr>
+        <w:t>company</w:t>
+      </w:r>
+      <w:proofErr w:type="gramEnd"/>
+      <w:r>
+        <w:rPr>
+          <w:rFonts w:ascii="Cambria" w:hAnsi="Cambria"/>
+          <w:sz w:val="24"/>
+          <w:szCs w:val="24"/>
+        </w:rPr>
+        <w:t>_id</w:t>
+      </w:r>
+      <w:proofErr w:type="spellEnd"/>
+      <w:r>
+        <w:rPr>
+          <w:rFonts w:ascii="Cambria" w:hAnsi="Cambria"/>
+          <w:sz w:val="24"/>
+          <w:szCs w:val="24"/>
+        </w:rPr>
+        <w:t xml:space="preserve">, </w:t>
+      </w:r>
+      <w:proofErr w:type="spellStart"/>
+      <w:r>
+        <w:rPr>
+          <w:rFonts w:ascii="Cambria" w:hAnsi="Cambria"/>
+          <w:sz w:val="24"/>
+          <w:szCs w:val="24"/>
+        </w:rPr>
+        <w:t>company</w:t>
+      </w:r>
+      <w:r>
+        <w:rPr>
+          <w:rFonts w:ascii="Cambria" w:hAnsi="Cambria"/>
+          <w:sz w:val="24"/>
+          <w:szCs w:val="24"/>
+        </w:rPr>
+        <w:t>_name</w:t>
+      </w:r>
+      <w:proofErr w:type="spellEnd"/>
+      <w:r>
+        <w:rPr>
+          <w:rFonts w:ascii="Cambria" w:hAnsi="Cambria"/>
+          <w:sz w:val="24"/>
+          <w:szCs w:val="24"/>
+        </w:rPr>
+        <w:t xml:space="preserve">, </w:t>
+      </w:r>
+      <w:proofErr w:type="spellStart"/>
+      <w:r>
+        <w:rPr>
+          <w:rFonts w:ascii="Cambria" w:hAnsi="Cambria"/>
+          <w:sz w:val="24"/>
+          <w:szCs w:val="24"/>
+        </w:rPr>
+        <w:t>address_id</w:t>
+      </w:r>
+      <w:proofErr w:type="spellEnd"/>
+    </w:p>
+    <w:p>
+      <w:pPr>
+        <w:pStyle w:val="ListParagraph"/>
         <w:numPr>
           <w:ilvl w:val="0"/>
-          <w:numId w:val="17"/>
+          <w:numId w:val="19"/>
         </w:numPr>
-        <w:textAlignment w:val="baseline"/>
-        <w:rPr>
-          <w:rFonts w:ascii="Cambria" w:hAnsi="Cambria"/>
-          <w:sz w:val="24"/>
-          <w:szCs w:val="24"/>
-        </w:rPr>
-      </w:pPr>
-      <w:r>
-        <w:rPr>
-          <w:rFonts w:ascii="Cambria" w:hAnsi="Cambria"/>
-          <w:sz w:val="24"/>
-          <w:szCs w:val="24"/>
-        </w:rPr>
-        <w:t>Perform a w</w:t>
-      </w:r>
-      <w:r>
-        <w:rPr>
-          <w:rFonts w:ascii="Cambria" w:hAnsi="Cambria"/>
-          <w:sz w:val="24"/>
-          <w:szCs w:val="24"/>
-        </w:rPr>
-        <w:t>ord</w:t>
-      </w:r>
-      <w:r>
-        <w:rPr>
-          <w:rFonts w:ascii="Cambria" w:hAnsi="Cambria"/>
-          <w:sz w:val="24"/>
-          <w:szCs w:val="24"/>
-        </w:rPr>
-        <w:t xml:space="preserve"> c</w:t>
-      </w:r>
-      <w:r>
-        <w:rPr>
-          <w:rFonts w:ascii="Cambria" w:hAnsi="Cambria"/>
-          <w:sz w:val="24"/>
-          <w:szCs w:val="24"/>
-        </w:rPr>
-        <w:t xml:space="preserve">ount on each of the resulting datasets so the results are (K, V) pairs of </w:t>
-      </w:r>
-      <w:r>
-        <w:rPr>
-          <w:rFonts w:ascii="Cambria" w:hAnsi="Cambria"/>
-          <w:sz w:val="24"/>
-          <w:szCs w:val="24"/>
-        </w:rPr>
-        <w:t xml:space="preserve">type </w:t>
-      </w:r>
-      <w:r>
-        <w:rPr>
-          <w:rFonts w:ascii="Cambria" w:hAnsi="Cambria"/>
-          <w:sz w:val="24"/>
-          <w:szCs w:val="24"/>
-        </w:rPr>
-        <w:t>(word, count)</w:t>
-      </w:r>
-    </w:p>
-    <w:p>
-      <w:pPr>
+        <w:shd w:val="clear" w:color="auto" w:fill="FFFFFF"/>
+        <w:jc w:val="both"/>
+        <w:rPr>
+          <w:rFonts w:ascii="Cambria" w:hAnsi="Cambria"/>
+          <w:sz w:val="24"/>
+          <w:szCs w:val="24"/>
+        </w:rPr>
+      </w:pPr>
+      <w:proofErr w:type="spellStart"/>
+      <w:proofErr w:type="gramStart"/>
+      <w:r>
+        <w:rPr>
+          <w:rFonts w:ascii="Cambria" w:hAnsi="Cambria"/>
+          <w:sz w:val="24"/>
+          <w:szCs w:val="24"/>
+        </w:rPr>
+        <w:t>address.tsv</w:t>
+      </w:r>
+      <w:proofErr w:type="spellEnd"/>
+      <w:proofErr w:type="gramEnd"/>
+      <w:r>
+        <w:rPr>
+          <w:rFonts w:ascii="Cambria" w:hAnsi="Cambria"/>
+          <w:sz w:val="24"/>
+          <w:szCs w:val="24"/>
+        </w:rPr>
+        <w:t xml:space="preserve"> </w:t>
+      </w:r>
+    </w:p>
+    <w:p>
+      <w:pPr>
+        <w:pStyle w:val="ListParagraph"/>
         <w:numPr>
-          <w:ilvl w:val="0"/>
-          <w:numId w:val="17"/>
+          <w:ilvl w:val="1"/>
+          <w:numId w:val="19"/>
         </w:numPr>
-        <w:textAlignment w:val="baseline"/>
-        <w:rPr>
-          <w:rFonts w:ascii="Cambria" w:hAnsi="Cambria"/>
-          <w:sz w:val="24"/>
-          <w:szCs w:val="24"/>
-        </w:rPr>
-      </w:pPr>
-      <w:r>
-        <w:rPr>
-          <w:rFonts w:ascii="Cambria" w:hAnsi="Cambria"/>
-          <w:sz w:val="24"/>
-          <w:szCs w:val="24"/>
-        </w:rPr>
-        <w:t>Join the two RDDs</w:t>
-      </w:r>
+        <w:shd w:val="clear" w:color="auto" w:fill="FFFFFF"/>
+        <w:jc w:val="both"/>
+        <w:rPr>
+          <w:rFonts w:ascii="Cambria" w:hAnsi="Cambria"/>
+          <w:sz w:val="24"/>
+          <w:szCs w:val="24"/>
+        </w:rPr>
+      </w:pPr>
+      <w:proofErr w:type="spellStart"/>
+      <w:proofErr w:type="gramStart"/>
+      <w:r>
+        <w:rPr>
+          <w:rFonts w:ascii="Cambria" w:hAnsi="Cambria"/>
+          <w:sz w:val="24"/>
+          <w:szCs w:val="24"/>
+        </w:rPr>
+        <w:t>address</w:t>
+      </w:r>
+      <w:proofErr w:type="gramEnd"/>
+      <w:r>
+        <w:rPr>
+          <w:rFonts w:ascii="Cambria" w:hAnsi="Cambria"/>
+          <w:sz w:val="24"/>
+          <w:szCs w:val="24"/>
+        </w:rPr>
+        <w:t>_id</w:t>
+      </w:r>
+      <w:proofErr w:type="spellEnd"/>
+      <w:r>
+        <w:rPr>
+          <w:rFonts w:ascii="Cambria" w:hAnsi="Cambria"/>
+          <w:sz w:val="24"/>
+          <w:szCs w:val="24"/>
+        </w:rPr>
+        <w:t xml:space="preserve">, </w:t>
+      </w:r>
+      <w:proofErr w:type="spellStart"/>
+      <w:r>
+        <w:rPr>
+          <w:rFonts w:ascii="Cambria" w:hAnsi="Cambria"/>
+          <w:sz w:val="24"/>
+          <w:szCs w:val="24"/>
+        </w:rPr>
+        <w:t>street_address</w:t>
+      </w:r>
+      <w:proofErr w:type="spellEnd"/>
+      <w:r>
+        <w:rPr>
+          <w:rFonts w:ascii="Cambria" w:hAnsi="Cambria"/>
+          <w:sz w:val="24"/>
+          <w:szCs w:val="24"/>
+        </w:rPr>
+        <w:t xml:space="preserve">, city, state, </w:t>
+      </w:r>
+      <w:proofErr w:type="spellStart"/>
+      <w:r>
+        <w:rPr>
+          <w:rFonts w:ascii="Cambria" w:hAnsi="Cambria"/>
+          <w:sz w:val="24"/>
+          <w:szCs w:val="24"/>
+        </w:rPr>
+        <w:t>zip_code</w:t>
+      </w:r>
+      <w:proofErr w:type="spellEnd"/>
     </w:p>
     <w:p>
       <w:pPr>
@@ -6412,7 +6624,7 @@
           <w:sz w:val="24"/>
           <w:szCs w:val="24"/>
         </w:rPr>
-        <w:t>spark</w:t>
+        <w:t>join</w:t>
       </w:r>
       <w:r>
         <w:rPr>
@@ -6488,7 +6700,7 @@
           <w:sz w:val="24"/>
           <w:szCs w:val="24"/>
         </w:rPr>
-        <w:t>/spark-workshop-data/spark/</w:t>
+        <w:t>/spark-workshop-data/join/</w:t>
       </w:r>
     </w:p>
     <w:p>
@@ -6541,7 +6753,47 @@
           <w:sz w:val="24"/>
           <w:szCs w:val="24"/>
         </w:rPr>
-        <w:t>TBD</w:t>
+        <w:t>Using</w:t>
+      </w:r>
+      <w:r>
+        <w:rPr>
+          <w:rFonts w:ascii="Cambria" w:hAnsi="Cambria"/>
+          <w:sz w:val="24"/>
+          <w:szCs w:val="24"/>
+        </w:rPr>
+        <w:t xml:space="preserve"> the join data that was used in the standard question, get the addresses that don’t have a name associated with them. Hint: </w:t>
+      </w:r>
+      <w:r>
+        <w:rPr>
+          <w:rFonts w:ascii="Cambria" w:hAnsi="Cambria"/>
+          <w:sz w:val="24"/>
+          <w:szCs w:val="24"/>
+        </w:rPr>
+        <w:t>there’s</w:t>
+      </w:r>
+      <w:r>
+        <w:rPr>
+          <w:rFonts w:ascii="Cambria" w:hAnsi="Cambria"/>
+          <w:sz w:val="24"/>
+          <w:szCs w:val="24"/>
+        </w:rPr>
+        <w:t xml:space="preserve"> a</w:t>
+      </w:r>
+      <w:r>
+        <w:rPr>
+          <w:rFonts w:ascii="Cambria" w:hAnsi="Cambria"/>
+          <w:sz w:val="24"/>
+          <w:szCs w:val="24"/>
+        </w:rPr>
+        <w:t xml:space="preserve"> type of</w:t>
+      </w:r>
+      <w:r>
+        <w:rPr>
+          <w:rFonts w:ascii="Cambria" w:hAnsi="Cambria"/>
+          <w:sz w:val="24"/>
+          <w:szCs w:val="24"/>
+        </w:rPr>
+        <w:t xml:space="preserve"> join operation you can use for this.</w:t>
       </w:r>
     </w:p>
     <w:p>
@@ -7210,8 +7462,6 @@
         </w:rPr>
         <w:t xml:space="preserve">– </w:t>
       </w:r>
-      <w:bookmarkStart w:id="1" w:name="_GoBack"/>
-      <w:bookmarkEnd w:id="1"/>
     </w:p>
     <w:p>
       <w:pPr>
@@ -7901,6 +8151,119 @@
     </w:lvl>
   </w:abstractNum>
   <w:abstractNum w:abstractNumId="4">
+    <w:nsid w:val="1B9C6182"/>
+    <w:multiLevelType w:val="hybridMultilevel"/>
+    <w:tmpl w:val="E344355E"/>
+    <w:lvl w:ilvl="0" w:tplc="04090001">
+      <w:start w:val="1"/>
+      <w:numFmt w:val="bullet"/>
+      <w:lvlText w:val=""/>
+      <w:lvlJc w:val="left"/>
+      <w:pPr>
+        <w:ind w:left="720" w:hanging="360"/>
+      </w:pPr>
+      <w:rPr>
+        <w:rFonts w:ascii="Symbol" w:hAnsi="Symbol" w:hint="default"/>
+      </w:rPr>
+    </w:lvl>
+    <w:lvl w:ilvl="1" w:tplc="04090003">
+      <w:start w:val="1"/>
+      <w:numFmt w:val="bullet"/>
+      <w:lvlText w:val="o"/>
+      <w:lvlJc w:val="left"/>
+      <w:pPr>
+        <w:ind w:left="1440" w:hanging="360"/>
+      </w:pPr>
+      <w:rPr>
+        <w:rFonts w:ascii="Courier New" w:hAnsi="Courier New" w:hint="default"/>
+      </w:rPr>
+    </w:lvl>
+    <w:lvl w:ilvl="2" w:tplc="04090005" w:tentative="1">
+      <w:start w:val="1"/>
+      <w:numFmt w:val="bullet"/>
+      <w:lvlText w:val=""/>
+      <w:lvlJc w:val="left"/>
+      <w:pPr>
+        <w:ind w:left="2160" w:hanging="360"/>
+      </w:pPr>
+      <w:rPr>
+        <w:rFonts w:ascii="Wingdings" w:hAnsi="Wingdings" w:hint="default"/>
+      </w:rPr>
+    </w:lvl>
+    <w:lvl w:ilvl="3" w:tplc="04090001" w:tentative="1">
+      <w:start w:val="1"/>
+      <w:numFmt w:val="bullet"/>
+      <w:lvlText w:val=""/>
+      <w:lvlJc w:val="left"/>
+      <w:pPr>
+        <w:ind w:left="2880" w:hanging="360"/>
+      </w:pPr>
+      <w:rPr>
+        <w:rFonts w:ascii="Symbol" w:hAnsi="Symbol" w:hint="default"/>
+      </w:rPr>
+    </w:lvl>
+    <w:lvl w:ilvl="4" w:tplc="04090003" w:tentative="1">
+      <w:start w:val="1"/>
+      <w:numFmt w:val="bullet"/>
+      <w:lvlText w:val="o"/>
+      <w:lvlJc w:val="left"/>
+      <w:pPr>
+        <w:ind w:left="3600" w:hanging="360"/>
+      </w:pPr>
+      <w:rPr>
+        <w:rFonts w:ascii="Courier New" w:hAnsi="Courier New" w:hint="default"/>
+      </w:rPr>
+    </w:lvl>
+    <w:lvl w:ilvl="5" w:tplc="04090005" w:tentative="1">
+      <w:start w:val="1"/>
+      <w:numFmt w:val="bullet"/>
+      <w:lvlText w:val=""/>
+      <w:lvlJc w:val="left"/>
+      <w:pPr>
+        <w:ind w:left="4320" w:hanging="360"/>
+      </w:pPr>
+      <w:rPr>
+        <w:rFonts w:ascii="Wingdings" w:hAnsi="Wingdings" w:hint="default"/>
+      </w:rPr>
+    </w:lvl>
+    <w:lvl w:ilvl="6" w:tplc="04090001" w:tentative="1">
+      <w:start w:val="1"/>
+      <w:numFmt w:val="bullet"/>
+      <w:lvlText w:val=""/>
+      <w:lvlJc w:val="left"/>
+      <w:pPr>
+        <w:ind w:left="5040" w:hanging="360"/>
+      </w:pPr>
+      <w:rPr>
+        <w:rFonts w:ascii="Symbol" w:hAnsi="Symbol" w:hint="default"/>
+      </w:rPr>
+    </w:lvl>
+    <w:lvl w:ilvl="7" w:tplc="04090003" w:tentative="1">
+      <w:start w:val="1"/>
+      <w:numFmt w:val="bullet"/>
+      <w:lvlText w:val="o"/>
+      <w:lvlJc w:val="left"/>
+      <w:pPr>
+        <w:ind w:left="5760" w:hanging="360"/>
+      </w:pPr>
+      <w:rPr>
+        <w:rFonts w:ascii="Courier New" w:hAnsi="Courier New" w:hint="default"/>
+      </w:rPr>
+    </w:lvl>
+    <w:lvl w:ilvl="8" w:tplc="04090005" w:tentative="1">
+      <w:start w:val="1"/>
+      <w:numFmt w:val="bullet"/>
+      <w:lvlText w:val=""/>
+      <w:lvlJc w:val="left"/>
+      <w:pPr>
+        <w:ind w:left="6480" w:hanging="360"/>
+      </w:pPr>
+      <w:rPr>
+        <w:rFonts w:ascii="Wingdings" w:hAnsi="Wingdings" w:hint="default"/>
+      </w:rPr>
+    </w:lvl>
+  </w:abstractNum>
+  <w:abstractNum w:abstractNumId="5">
     <w:nsid w:val="1EEF0118"/>
     <w:multiLevelType w:val="hybridMultilevel"/>
     <w:tmpl w:val="2438F8F0"/>
@@ -8013,7 +8376,7 @@
       </w:rPr>
     </w:lvl>
   </w:abstractNum>
-  <w:abstractNum w:abstractNumId="5">
+  <w:abstractNum w:abstractNumId="6">
     <w:nsid w:val="23436A9E"/>
     <w:multiLevelType w:val="hybridMultilevel"/>
     <w:tmpl w:val="204A156E"/>
@@ -8099,7 +8462,7 @@
       </w:pPr>
     </w:lvl>
   </w:abstractNum>
-  <w:abstractNum w:abstractNumId="6">
+  <w:abstractNum w:abstractNumId="7">
     <w:nsid w:val="2F8E1D0D"/>
     <w:multiLevelType w:val="hybridMultilevel"/>
     <w:tmpl w:val="7698359A"/>
@@ -8185,7 +8548,7 @@
       </w:pPr>
     </w:lvl>
   </w:abstractNum>
-  <w:abstractNum w:abstractNumId="7">
+  <w:abstractNum w:abstractNumId="8">
     <w:nsid w:val="3EBA33CE"/>
     <w:multiLevelType w:val="multilevel"/>
     <w:tmpl w:val="BCC6803E"/>
@@ -8298,7 +8661,7 @@
       </w:pPr>
     </w:lvl>
   </w:abstractNum>
-  <w:abstractNum w:abstractNumId="8">
+  <w:abstractNum w:abstractNumId="9">
     <w:nsid w:val="423B0AFE"/>
     <w:multiLevelType w:val="multilevel"/>
     <w:tmpl w:val="BCC6803E"/>
@@ -8411,7 +8774,7 @@
       </w:pPr>
     </w:lvl>
   </w:abstractNum>
-  <w:abstractNum w:abstractNumId="9">
+  <w:abstractNum w:abstractNumId="10">
     <w:nsid w:val="4756035D"/>
     <w:multiLevelType w:val="multilevel"/>
     <w:tmpl w:val="BCC6803E"/>
@@ -8524,7 +8887,7 @@
       </w:pPr>
     </w:lvl>
   </w:abstractNum>
-  <w:abstractNum w:abstractNumId="10">
+  <w:abstractNum w:abstractNumId="11">
     <w:nsid w:val="492303C5"/>
     <w:multiLevelType w:val="hybridMultilevel"/>
     <w:tmpl w:val="47F27F7E"/>
@@ -8637,7 +9000,7 @@
       </w:rPr>
     </w:lvl>
   </w:abstractNum>
-  <w:abstractNum w:abstractNumId="11">
+  <w:abstractNum w:abstractNumId="12">
     <w:nsid w:val="55515D62"/>
     <w:multiLevelType w:val="hybridMultilevel"/>
     <w:tmpl w:val="6F54503C"/>
@@ -8750,7 +9113,7 @@
       </w:rPr>
     </w:lvl>
   </w:abstractNum>
-  <w:abstractNum w:abstractNumId="12">
+  <w:abstractNum w:abstractNumId="13">
     <w:nsid w:val="5E7C138C"/>
     <w:multiLevelType w:val="hybridMultilevel"/>
     <w:tmpl w:val="E77625A2"/>
@@ -8839,7 +9202,7 @@
       </w:pPr>
     </w:lvl>
   </w:abstractNum>
-  <w:abstractNum w:abstractNumId="13">
+  <w:abstractNum w:abstractNumId="14">
     <w:nsid w:val="5FF63038"/>
     <w:multiLevelType w:val="hybridMultilevel"/>
     <w:tmpl w:val="3CF04D00"/>
@@ -8952,7 +9315,7 @@
       </w:rPr>
     </w:lvl>
   </w:abstractNum>
-  <w:abstractNum w:abstractNumId="14">
+  <w:abstractNum w:abstractNumId="15">
     <w:nsid w:val="657A4B4C"/>
     <w:multiLevelType w:val="multilevel"/>
     <w:tmpl w:val="EF121702"/>
@@ -9101,7 +9464,7 @@
       </w:rPr>
     </w:lvl>
   </w:abstractNum>
-  <w:abstractNum w:abstractNumId="15">
+  <w:abstractNum w:abstractNumId="16">
     <w:nsid w:val="6BA44DA8"/>
     <w:multiLevelType w:val="hybridMultilevel"/>
     <w:tmpl w:val="B5F2BA48"/>
@@ -9214,7 +9577,7 @@
       </w:rPr>
     </w:lvl>
   </w:abstractNum>
-  <w:abstractNum w:abstractNumId="16">
+  <w:abstractNum w:abstractNumId="17">
     <w:nsid w:val="7D6B339A"/>
     <w:multiLevelType w:val="hybridMultilevel"/>
     <w:tmpl w:val="21C4E900"/>
@@ -9300,7 +9663,7 @@
       </w:pPr>
     </w:lvl>
   </w:abstractNum>
-  <w:abstractNum w:abstractNumId="17">
+  <w:abstractNum w:abstractNumId="18">
     <w:nsid w:val="7F287134"/>
     <w:multiLevelType w:val="multilevel"/>
     <w:tmpl w:val="BCC6803E"/>
@@ -9414,19 +9777,19 @@
     </w:lvl>
   </w:abstractNum>
   <w:num w:numId="1">
-    <w:abstractNumId w:val="12"/>
+    <w:abstractNumId w:val="13"/>
   </w:num>
   <w:num w:numId="2">
-    <w:abstractNumId w:val="14"/>
+    <w:abstractNumId w:val="15"/>
   </w:num>
   <w:num w:numId="3">
-    <w:abstractNumId w:val="8"/>
+    <w:abstractNumId w:val="9"/>
   </w:num>
   <w:num w:numId="4">
-    <w:abstractNumId w:val="10"/>
+    <w:abstractNumId w:val="11"/>
   </w:num>
   <w:num w:numId="5">
-    <w:abstractNumId w:val="11"/>
+    <w:abstractNumId w:val="12"/>
   </w:num>
   <w:num w:numId="6">
     <w:abstractNumId w:val="0"/>
@@ -9435,37 +9798,40 @@
     <w:abstractNumId w:val="3"/>
   </w:num>
   <w:num w:numId="8">
-    <w:abstractNumId w:val="9"/>
+    <w:abstractNumId w:val="10"/>
   </w:num>
   <w:num w:numId="9">
     <w:abstractNumId w:val="2"/>
   </w:num>
   <w:num w:numId="10">
+    <w:abstractNumId w:val="8"/>
+  </w:num>
+  <w:num w:numId="11">
+    <w:abstractNumId w:val="5"/>
+  </w:num>
+  <w:num w:numId="12">
+    <w:abstractNumId w:val="14"/>
+  </w:num>
+  <w:num w:numId="13">
+    <w:abstractNumId w:val="17"/>
+  </w:num>
+  <w:num w:numId="14">
     <w:abstractNumId w:val="7"/>
   </w:num>
-  <w:num w:numId="11">
-    <w:abstractNumId w:val="4"/>
-  </w:num>
-  <w:num w:numId="12">
-    <w:abstractNumId w:val="13"/>
-  </w:num>
-  <w:num w:numId="13">
+  <w:num w:numId="15">
     <w:abstractNumId w:val="16"/>
   </w:num>
-  <w:num w:numId="14">
+  <w:num w:numId="16">
     <w:abstractNumId w:val="6"/>
   </w:num>
-  <w:num w:numId="15">
-    <w:abstractNumId w:val="15"/>
-  </w:num>
-  <w:num w:numId="16">
-    <w:abstractNumId w:val="5"/>
-  </w:num>
   <w:num w:numId="17">
-    <w:abstractNumId w:val="17"/>
+    <w:abstractNumId w:val="18"/>
   </w:num>
   <w:num w:numId="18">
     <w:abstractNumId w:val="1"/>
+  </w:num>
+  <w:num w:numId="19">
+    <w:abstractNumId w:val="4"/>
   </w:num>
 </w:numbering>
 </file>

</xml_diff>

<commit_message>
Adding more slides to the presentation. Adding more notes about the vm to the setup and exercises. Adding testing section to pom.
</commit_message>
<xml_diff>
--- a/Setup and Exercises.docx
+++ b/Setup and Exercises.docx
@@ -2315,6 +2315,80 @@
     </w:p>
     <w:p>
       <w:pPr>
+        <w:pStyle w:val="ListParagraph"/>
+        <w:numPr>
+          <w:ilvl w:val="0"/>
+          <w:numId w:val="15"/>
+        </w:numPr>
+        <w:shd w:val="clear" w:color="auto" w:fill="FFFFFF"/>
+        <w:rPr>
+          <w:rFonts w:ascii="Cambria" w:hAnsi="Cambria"/>
+          <w:sz w:val="24"/>
+          <w:szCs w:val="24"/>
+        </w:rPr>
+      </w:pPr>
+      <w:r>
+        <w:rPr>
+          <w:rFonts w:ascii="Cambria" w:hAnsi="Cambria"/>
+          <w:sz w:val="24"/>
+          <w:szCs w:val="24"/>
+        </w:rPr>
+        <w:t>Spark Configuration Directory is located at:</w:t>
+      </w:r>
+    </w:p>
+    <w:p>
+      <w:pPr>
+        <w:pStyle w:val="ListParagraph"/>
+        <w:numPr>
+          <w:ilvl w:val="1"/>
+          <w:numId w:val="15"/>
+        </w:numPr>
+        <w:shd w:val="clear" w:color="auto" w:fill="FFFFFF"/>
+        <w:rPr>
+          <w:rFonts w:ascii="Cambria" w:hAnsi="Cambria"/>
+          <w:sz w:val="24"/>
+          <w:szCs w:val="24"/>
+        </w:rPr>
+      </w:pPr>
+      <w:r>
+        <w:rPr>
+          <w:rFonts w:ascii="Cambria" w:hAnsi="Cambria"/>
+          <w:sz w:val="24"/>
+          <w:szCs w:val="24"/>
+        </w:rPr>
+        <w:t>/</w:t>
+      </w:r>
+      <w:proofErr w:type="spellStart"/>
+      <w:r>
+        <w:rPr>
+          <w:rFonts w:ascii="Cambria" w:hAnsi="Cambria"/>
+          <w:sz w:val="24"/>
+          <w:szCs w:val="24"/>
+        </w:rPr>
+        <w:t>etc</w:t>
+      </w:r>
+      <w:proofErr w:type="spellEnd"/>
+      <w:r>
+        <w:rPr>
+          <w:rFonts w:ascii="Cambria" w:hAnsi="Cambria"/>
+          <w:sz w:val="24"/>
+          <w:szCs w:val="24"/>
+        </w:rPr>
+        <w:t>/spark/</w:t>
+      </w:r>
+      <w:proofErr w:type="spellStart"/>
+      <w:r>
+        <w:rPr>
+          <w:rFonts w:ascii="Cambria" w:hAnsi="Cambria"/>
+          <w:sz w:val="24"/>
+          <w:szCs w:val="24"/>
+        </w:rPr>
+        <w:t>conf</w:t>
+      </w:r>
+      <w:proofErr w:type="spellEnd"/>
+    </w:p>
+    <w:p>
+      <w:pPr>
         <w:rPr>
           <w:rFonts w:ascii="Cambria" w:hAnsi="Cambria"/>
           <w:sz w:val="24"/>
@@ -2329,6 +2403,8 @@
         </w:rPr>
         <w:br w:type="page"/>
       </w:r>
+      <w:bookmarkStart w:id="1" w:name="_GoBack"/>
+      <w:bookmarkEnd w:id="1"/>
     </w:p>
     <w:p>
       <w:pPr>
@@ -6217,7 +6293,6 @@
           <w:szCs w:val="24"/>
         </w:rPr>
       </w:pPr>
-      <w:bookmarkStart w:id="1" w:name="_GoBack"/>
       <w:r>
         <w:rPr>
           <w:rFonts w:ascii="Cambria" w:hAnsi="Cambria"/>
@@ -6702,7 +6777,6 @@
         <w:t>/spark-workshop-data/join/</w:t>
       </w:r>
     </w:p>
-    <w:bookmarkEnd w:id="1"/>
     <w:p>
       <w:pPr>
         <w:rPr>
@@ -7459,7 +7533,19 @@
       </w:r>
     </w:p>
     <w:p>
-      <w:r>
+      <w:pPr>
+        <w:rPr>
+          <w:rFonts w:ascii="Cambria" w:hAnsi="Cambria"/>
+          <w:sz w:val="24"/>
+          <w:szCs w:val="24"/>
+        </w:rPr>
+      </w:pPr>
+      <w:r>
+        <w:rPr>
+          <w:rFonts w:ascii="Cambria" w:hAnsi="Cambria"/>
+          <w:sz w:val="24"/>
+          <w:szCs w:val="24"/>
+        </w:rPr>
         <w:t>TBD</w:t>
       </w:r>
     </w:p>

</xml_diff>

<commit_message>
Adding the final exercise to the Setup and Exercises document
</commit_message>
<xml_diff>
--- a/Setup and Exercises.docx
+++ b/Setup and Exercises.docx
@@ -369,7 +369,25 @@
           <w:sz w:val="24"/>
           <w:szCs w:val="24"/>
         </w:rPr>
-        <w:t xml:space="preserve">The Intro to Apache Spark workshop uses a modified verison of the </w:t>
+        <w:t xml:space="preserve">The Intro to Apache Spark workshop uses a modified </w:t>
+      </w:r>
+      <w:proofErr w:type="spellStart"/>
+      <w:r>
+        <w:rPr>
+          <w:rFonts w:ascii="Cambria" w:hAnsi="Cambria"/>
+          <w:sz w:val="24"/>
+          <w:szCs w:val="24"/>
+        </w:rPr>
+        <w:t>verison</w:t>
+      </w:r>
+      <w:proofErr w:type="spellEnd"/>
+      <w:r>
+        <w:rPr>
+          <w:rFonts w:ascii="Cambria" w:hAnsi="Cambria"/>
+          <w:sz w:val="24"/>
+          <w:szCs w:val="24"/>
+        </w:rPr>
+        <w:t xml:space="preserve"> of the </w:t>
       </w:r>
       <w:r>
         <w:rPr>
@@ -393,7 +411,25 @@
           <w:sz w:val="24"/>
           <w:szCs w:val="24"/>
         </w:rPr>
-        <w:t>(Cloudera’s Distribution, including Apache Hadoop 5.</w:t>
+        <w:t>(</w:t>
+      </w:r>
+      <w:proofErr w:type="spellStart"/>
+      <w:r>
+        <w:rPr>
+          <w:rFonts w:ascii="Cambria" w:hAnsi="Cambria"/>
+          <w:sz w:val="24"/>
+          <w:szCs w:val="24"/>
+        </w:rPr>
+        <w:t>Cloudera’s</w:t>
+      </w:r>
+      <w:proofErr w:type="spellEnd"/>
+      <w:r>
+        <w:rPr>
+          <w:rFonts w:ascii="Cambria" w:hAnsi="Cambria"/>
+          <w:sz w:val="24"/>
+          <w:szCs w:val="24"/>
+        </w:rPr>
+        <w:t xml:space="preserve"> Distribution, including Apache Hadoop 5.</w:t>
       </w:r>
       <w:r>
         <w:rPr>
@@ -409,7 +445,25 @@
           <w:sz w:val="24"/>
           <w:szCs w:val="24"/>
         </w:rPr>
-        <w:t>) installed in Psuedo-Distributed mode</w:t>
+        <w:t xml:space="preserve">) installed in </w:t>
+      </w:r>
+      <w:proofErr w:type="spellStart"/>
+      <w:r>
+        <w:rPr>
+          <w:rFonts w:ascii="Cambria" w:hAnsi="Cambria"/>
+          <w:sz w:val="24"/>
+          <w:szCs w:val="24"/>
+        </w:rPr>
+        <w:t>Psuedo</w:t>
+      </w:r>
+      <w:proofErr w:type="spellEnd"/>
+      <w:r>
+        <w:rPr>
+          <w:rFonts w:ascii="Cambria" w:hAnsi="Cambria"/>
+          <w:sz w:val="24"/>
+          <w:szCs w:val="24"/>
+        </w:rPr>
+        <w:t>-Distributed mode</w:t>
       </w:r>
       <w:r>
         <w:rPr>
@@ -513,7 +567,25 @@
           <w:sz w:val="24"/>
           <w:szCs w:val="24"/>
         </w:rPr>
-        <w:t xml:space="preserve">Download VirtualBox from: </w:t>
+        <w:t xml:space="preserve">Download </w:t>
+      </w:r>
+      <w:proofErr w:type="spellStart"/>
+      <w:r>
+        <w:rPr>
+          <w:rFonts w:ascii="Cambria" w:hAnsi="Cambria"/>
+          <w:sz w:val="24"/>
+          <w:szCs w:val="24"/>
+        </w:rPr>
+        <w:t>VirtualBox</w:t>
+      </w:r>
+      <w:proofErr w:type="spellEnd"/>
+      <w:r>
+        <w:rPr>
+          <w:rFonts w:ascii="Cambria" w:hAnsi="Cambria"/>
+          <w:sz w:val="24"/>
+          <w:szCs w:val="24"/>
+        </w:rPr>
+        <w:t xml:space="preserve"> from: </w:t>
       </w:r>
       <w:hyperlink r:id="rId9" w:history="1">
         <w:r>
@@ -589,7 +661,25 @@
           <w:sz w:val="24"/>
           <w:szCs w:val="24"/>
         </w:rPr>
-        <w:t>Then follow the prompts for installing VirtualBox.</w:t>
+        <w:t xml:space="preserve">Then follow the prompts for installing </w:t>
+      </w:r>
+      <w:proofErr w:type="spellStart"/>
+      <w:r>
+        <w:rPr>
+          <w:rFonts w:ascii="Cambria" w:hAnsi="Cambria"/>
+          <w:sz w:val="24"/>
+          <w:szCs w:val="24"/>
+        </w:rPr>
+        <w:t>VirtualBox</w:t>
+      </w:r>
+      <w:proofErr w:type="spellEnd"/>
+      <w:r>
+        <w:rPr>
+          <w:rFonts w:ascii="Cambria" w:hAnsi="Cambria"/>
+          <w:sz w:val="24"/>
+          <w:szCs w:val="24"/>
+        </w:rPr>
+        <w:t>.</w:t>
       </w:r>
     </w:p>
     <w:p>
@@ -634,6 +724,7 @@
           <w:szCs w:val="24"/>
         </w:rPr>
       </w:pPr>
+      <w:proofErr w:type="gramStart"/>
       <w:r>
         <w:rPr>
           <w:rFonts w:ascii="Cambria" w:hAnsi="Cambria"/>
@@ -641,7 +732,17 @@
           <w:sz w:val="24"/>
           <w:szCs w:val="24"/>
         </w:rPr>
-        <w:t>cloudera-quickstart-vm-5.4.2-0-.clairvoyant-spark-workshop.ova.zip</w:t>
+        <w:t>cloudera</w:t>
+      </w:r>
+      <w:proofErr w:type="gramEnd"/>
+      <w:r>
+        <w:rPr>
+          <w:rFonts w:ascii="Cambria" w:hAnsi="Cambria"/>
+          <w:b/>
+          <w:sz w:val="24"/>
+          <w:szCs w:val="24"/>
+        </w:rPr>
+        <w:t>-quickstart-vm-5.4.2-0-.clairvoyant-spark-workshop.ova.zip</w:t>
       </w:r>
     </w:p>
     <w:p>
@@ -689,7 +790,25 @@
           <w:sz w:val="24"/>
           <w:szCs w:val="24"/>
         </w:rPr>
-        <w:t xml:space="preserve"> to extract the Cloudera VM. After uncompressing, you will get a file called “cloudera-quickstart-vm-5.</w:t>
+        <w:t xml:space="preserve"> to extract the </w:t>
+      </w:r>
+      <w:proofErr w:type="spellStart"/>
+      <w:r>
+        <w:rPr>
+          <w:rFonts w:ascii="Cambria" w:hAnsi="Cambria"/>
+          <w:sz w:val="24"/>
+          <w:szCs w:val="24"/>
+        </w:rPr>
+        <w:t>Cloudera</w:t>
+      </w:r>
+      <w:proofErr w:type="spellEnd"/>
+      <w:r>
+        <w:rPr>
+          <w:rFonts w:ascii="Cambria" w:hAnsi="Cambria"/>
+          <w:sz w:val="24"/>
+          <w:szCs w:val="24"/>
+        </w:rPr>
+        <w:t xml:space="preserve"> VM. After uncompressing, you will get a file called “cloudera-quickstart-vm-5.</w:t>
       </w:r>
       <w:r>
         <w:rPr>
@@ -738,7 +857,25 @@
           <w:sz w:val="24"/>
           <w:szCs w:val="24"/>
         </w:rPr>
-        <w:t>Once you have extracted the VM, we will load the VM into VirtualBox.</w:t>
+        <w:t xml:space="preserve">Once you have extracted the VM, we will load the VM into </w:t>
+      </w:r>
+      <w:proofErr w:type="spellStart"/>
+      <w:r>
+        <w:rPr>
+          <w:rFonts w:ascii="Cambria" w:hAnsi="Cambria"/>
+          <w:sz w:val="24"/>
+          <w:szCs w:val="24"/>
+        </w:rPr>
+        <w:t>VirtualBox</w:t>
+      </w:r>
+      <w:proofErr w:type="spellEnd"/>
+      <w:r>
+        <w:rPr>
+          <w:rFonts w:ascii="Cambria" w:hAnsi="Cambria"/>
+          <w:sz w:val="24"/>
+          <w:szCs w:val="24"/>
+        </w:rPr>
+        <w:t>.</w:t>
       </w:r>
     </w:p>
     <w:p>
@@ -834,7 +971,25 @@
           <w:sz w:val="24"/>
           <w:szCs w:val="24"/>
         </w:rPr>
-        <w:t xml:space="preserve"> located in the decompressed (or unzipped) Cloudera VM download.</w:t>
+        <w:t xml:space="preserve"> located in the decompressed (or unzipped) </w:t>
+      </w:r>
+      <w:proofErr w:type="spellStart"/>
+      <w:r>
+        <w:rPr>
+          <w:rFonts w:ascii="Cambria" w:hAnsi="Cambria"/>
+          <w:sz w:val="24"/>
+          <w:szCs w:val="24"/>
+        </w:rPr>
+        <w:t>Cloudera</w:t>
+      </w:r>
+      <w:proofErr w:type="spellEnd"/>
+      <w:r>
+        <w:rPr>
+          <w:rFonts w:ascii="Cambria" w:hAnsi="Cambria"/>
+          <w:sz w:val="24"/>
+          <w:szCs w:val="24"/>
+        </w:rPr>
+        <w:t xml:space="preserve"> VM download.</w:t>
       </w:r>
     </w:p>
     <w:p>
@@ -1130,7 +1285,25 @@
           <w:sz w:val="24"/>
           <w:szCs w:val="24"/>
         </w:rPr>
-        <w:t>Once the VM starts up, you should see the Desktop within VirtualBox.  This is your sandbox to play with Hadoop.</w:t>
+        <w:t xml:space="preserve">Once the VM starts up, you should see the Desktop within </w:t>
+      </w:r>
+      <w:proofErr w:type="spellStart"/>
+      <w:r>
+        <w:rPr>
+          <w:rFonts w:ascii="Cambria" w:hAnsi="Cambria"/>
+          <w:sz w:val="24"/>
+          <w:szCs w:val="24"/>
+        </w:rPr>
+        <w:t>VirtualBox</w:t>
+      </w:r>
+      <w:proofErr w:type="spellEnd"/>
+      <w:r>
+        <w:rPr>
+          <w:rFonts w:ascii="Cambria" w:hAnsi="Cambria"/>
+          <w:sz w:val="24"/>
+          <w:szCs w:val="24"/>
+        </w:rPr>
+        <w:t>.  This is your sandbox to play with Hadoop.</w:t>
       </w:r>
     </w:p>
     <w:p>
@@ -1215,7 +1388,27 @@
           <w:sz w:val="24"/>
           <w:szCs w:val="24"/>
         </w:rPr>
-        <w:t>$ hadoop version</w:t>
+        <w:t xml:space="preserve">$ </w:t>
+      </w:r>
+      <w:proofErr w:type="spellStart"/>
+      <w:proofErr w:type="gramStart"/>
+      <w:r>
+        <w:rPr>
+          <w:rFonts w:ascii="Cambria" w:hAnsi="Cambria"/>
+          <w:sz w:val="24"/>
+          <w:szCs w:val="24"/>
+        </w:rPr>
+        <w:t>hadoop</w:t>
+      </w:r>
+      <w:proofErr w:type="spellEnd"/>
+      <w:proofErr w:type="gramEnd"/>
+      <w:r>
+        <w:rPr>
+          <w:rFonts w:ascii="Cambria" w:hAnsi="Cambria"/>
+          <w:sz w:val="24"/>
+          <w:szCs w:val="24"/>
+        </w:rPr>
+        <w:t xml:space="preserve"> version</w:t>
       </w:r>
     </w:p>
     <w:p>
@@ -1284,7 +1477,25 @@
           <w:sz w:val="24"/>
           <w:szCs w:val="24"/>
         </w:rPr>
-        <w:t>$ spark-shell</w:t>
+        <w:t xml:space="preserve">$ </w:t>
+      </w:r>
+      <w:proofErr w:type="gramStart"/>
+      <w:r>
+        <w:rPr>
+          <w:rFonts w:ascii="Cambria" w:hAnsi="Cambria"/>
+          <w:sz w:val="24"/>
+          <w:szCs w:val="24"/>
+        </w:rPr>
+        <w:t>spark</w:t>
+      </w:r>
+      <w:proofErr w:type="gramEnd"/>
+      <w:r>
+        <w:rPr>
+          <w:rFonts w:ascii="Cambria" w:hAnsi="Cambria"/>
+          <w:sz w:val="24"/>
+          <w:szCs w:val="24"/>
+        </w:rPr>
+        <w:t>-shell</w:t>
       </w:r>
     </w:p>
     <w:p>
@@ -1333,14 +1544,27 @@
           <w:szCs w:val="24"/>
         </w:rPr>
       </w:pPr>
-      <w:r>
-        <w:rPr>
-          <w:rFonts w:ascii="Cambria" w:hAnsi="Cambria"/>
-          <w:sz w:val="24"/>
-          <w:szCs w:val="24"/>
-        </w:rPr>
-        <w:t xml:space="preserve">scala&gt; </w:t>
-      </w:r>
+      <w:proofErr w:type="spellStart"/>
+      <w:proofErr w:type="gramStart"/>
+      <w:r>
+        <w:rPr>
+          <w:rFonts w:ascii="Cambria" w:hAnsi="Cambria"/>
+          <w:sz w:val="24"/>
+          <w:szCs w:val="24"/>
+        </w:rPr>
+        <w:t>scala</w:t>
+      </w:r>
+      <w:proofErr w:type="spellEnd"/>
+      <w:proofErr w:type="gramEnd"/>
+      <w:r>
+        <w:rPr>
+          <w:rFonts w:ascii="Cambria" w:hAnsi="Cambria"/>
+          <w:sz w:val="24"/>
+          <w:szCs w:val="24"/>
+        </w:rPr>
+        <w:t xml:space="preserve">&gt; </w:t>
+      </w:r>
+      <w:proofErr w:type="spellStart"/>
       <w:r>
         <w:rPr>
           <w:rFonts w:ascii="Cambria" w:hAnsi="Cambria"/>
@@ -1350,6 +1574,7 @@
         </w:rPr>
         <w:t>sc</w:t>
       </w:r>
+      <w:proofErr w:type="spellEnd"/>
     </w:p>
     <w:p>
       <w:pPr>
@@ -1383,7 +1608,25 @@
           <w:sz w:val="24"/>
           <w:szCs w:val="24"/>
         </w:rPr>
-        <w:t>If the setup is successful, it will print a SparkContext object</w:t>
+        <w:t xml:space="preserve">If the setup is successful, it will print a </w:t>
+      </w:r>
+      <w:proofErr w:type="spellStart"/>
+      <w:r>
+        <w:rPr>
+          <w:rFonts w:ascii="Cambria" w:hAnsi="Cambria"/>
+          <w:sz w:val="24"/>
+          <w:szCs w:val="24"/>
+        </w:rPr>
+        <w:t>SparkContext</w:t>
+      </w:r>
+      <w:proofErr w:type="spellEnd"/>
+      <w:r>
+        <w:rPr>
+          <w:rFonts w:ascii="Cambria" w:hAnsi="Cambria"/>
+          <w:sz w:val="24"/>
+          <w:szCs w:val="24"/>
+        </w:rPr>
+        <w:t xml:space="preserve"> object</w:t>
       </w:r>
     </w:p>
     <w:p>
@@ -1482,8 +1725,27 @@
           <w:sz w:val="24"/>
           <w:szCs w:val="24"/>
         </w:rPr>
-        <w:t>/cloudera/spark-workshop/</w:t>
-      </w:r>
+        <w:t>/</w:t>
+      </w:r>
+      <w:proofErr w:type="spellStart"/>
+      <w:r>
+        <w:rPr>
+          <w:rFonts w:ascii="Cambria" w:hAnsi="Cambria"/>
+          <w:sz w:val="24"/>
+          <w:szCs w:val="24"/>
+        </w:rPr>
+        <w:t>cloudera</w:t>
+      </w:r>
+      <w:proofErr w:type="spellEnd"/>
+      <w:r>
+        <w:rPr>
+          <w:rFonts w:ascii="Cambria" w:hAnsi="Cambria"/>
+          <w:sz w:val="24"/>
+          <w:szCs w:val="24"/>
+        </w:rPr>
+        <w:t>/spark-workshop/</w:t>
+      </w:r>
+      <w:proofErr w:type="spellStart"/>
       <w:r>
         <w:rPr>
           <w:rFonts w:ascii="Cambria" w:hAnsi="Cambria"/>
@@ -1492,6 +1754,7 @@
         </w:rPr>
         <w:t>spark_workshop_codebase</w:t>
       </w:r>
+      <w:proofErr w:type="spellEnd"/>
       <w:r>
         <w:rPr>
           <w:rFonts w:ascii="Cambria" w:hAnsi="Cambria"/>
@@ -1606,7 +1869,25 @@
           <w:sz w:val="24"/>
           <w:szCs w:val="24"/>
         </w:rPr>
-        <w:t>/cloudera/spark-workshop/spark-workshop-code”</w:t>
+        <w:t>/</w:t>
+      </w:r>
+      <w:proofErr w:type="spellStart"/>
+      <w:r>
+        <w:rPr>
+          <w:rFonts w:ascii="Cambria" w:hAnsi="Cambria"/>
+          <w:sz w:val="24"/>
+          <w:szCs w:val="24"/>
+        </w:rPr>
+        <w:t>cloudera</w:t>
+      </w:r>
+      <w:proofErr w:type="spellEnd"/>
+      <w:r>
+        <w:rPr>
+          <w:rFonts w:ascii="Cambria" w:hAnsi="Cambria"/>
+          <w:sz w:val="24"/>
+          <w:szCs w:val="24"/>
+        </w:rPr>
+        <w:t>/spark-workshop/spark-workshop-code”</w:t>
       </w:r>
     </w:p>
     <w:p>
@@ -1671,7 +1952,25 @@
           <w:sz w:val="24"/>
           <w:szCs w:val="24"/>
         </w:rPr>
-        <w:t>“/user/cloudera/spark-workshop-code”</w:t>
+        <w:t>“/user/</w:t>
+      </w:r>
+      <w:proofErr w:type="spellStart"/>
+      <w:r>
+        <w:rPr>
+          <w:rFonts w:ascii="Cambria" w:hAnsi="Cambria"/>
+          <w:sz w:val="24"/>
+          <w:szCs w:val="24"/>
+        </w:rPr>
+        <w:t>cloudera</w:t>
+      </w:r>
+      <w:proofErr w:type="spellEnd"/>
+      <w:r>
+        <w:rPr>
+          <w:rFonts w:ascii="Cambria" w:hAnsi="Cambria"/>
+          <w:sz w:val="24"/>
+          <w:szCs w:val="24"/>
+        </w:rPr>
+        <w:t>/spark-workshop-code”</w:t>
       </w:r>
     </w:p>
     <w:p>
@@ -1728,8 +2027,18 @@
           <w:sz w:val="24"/>
           <w:szCs w:val="24"/>
         </w:rPr>
-        <w:t>Username: cloudera</w:t>
-      </w:r>
+        <w:t xml:space="preserve">Username: </w:t>
+      </w:r>
+      <w:proofErr w:type="spellStart"/>
+      <w:r>
+        <w:rPr>
+          <w:rFonts w:ascii="Cambria" w:hAnsi="Cambria"/>
+          <w:sz w:val="24"/>
+          <w:szCs w:val="24"/>
+        </w:rPr>
+        <w:t>cloudera</w:t>
+      </w:r>
+      <w:proofErr w:type="spellEnd"/>
     </w:p>
     <w:p>
       <w:pPr>
@@ -1751,8 +2060,18 @@
           <w:sz w:val="24"/>
           <w:szCs w:val="24"/>
         </w:rPr>
-        <w:t>Password: cloudera</w:t>
-      </w:r>
+        <w:t xml:space="preserve">Password: </w:t>
+      </w:r>
+      <w:proofErr w:type="spellStart"/>
+      <w:r>
+        <w:rPr>
+          <w:rFonts w:ascii="Cambria" w:hAnsi="Cambria"/>
+          <w:sz w:val="24"/>
+          <w:szCs w:val="24"/>
+        </w:rPr>
+        <w:t>cloudera</w:t>
+      </w:r>
+      <w:proofErr w:type="spellEnd"/>
     </w:p>
     <w:p>
       <w:pPr>
@@ -1822,14 +2141,36 @@
         </w:rPr>
         <w:t xml:space="preserve">$ </w:t>
       </w:r>
-      <w:r>
-        <w:rPr>
-          <w:rFonts w:ascii="Cambria" w:hAnsi="Cambria"/>
-          <w:sz w:val="24"/>
-          <w:szCs w:val="24"/>
-        </w:rPr>
-        <w:t>ssh -p 2222 cloudera@localhost</w:t>
-      </w:r>
+      <w:proofErr w:type="spellStart"/>
+      <w:proofErr w:type="gramStart"/>
+      <w:r>
+        <w:rPr>
+          <w:rFonts w:ascii="Cambria" w:hAnsi="Cambria"/>
+          <w:sz w:val="24"/>
+          <w:szCs w:val="24"/>
+        </w:rPr>
+        <w:t>ssh</w:t>
+      </w:r>
+      <w:proofErr w:type="spellEnd"/>
+      <w:proofErr w:type="gramEnd"/>
+      <w:r>
+        <w:rPr>
+          <w:rFonts w:ascii="Cambria" w:hAnsi="Cambria"/>
+          <w:sz w:val="24"/>
+          <w:szCs w:val="24"/>
+        </w:rPr>
+        <w:t xml:space="preserve"> -p 2222 </w:t>
+      </w:r>
+      <w:proofErr w:type="spellStart"/>
+      <w:r>
+        <w:rPr>
+          <w:rFonts w:ascii="Cambria" w:hAnsi="Cambria"/>
+          <w:sz w:val="24"/>
+          <w:szCs w:val="24"/>
+        </w:rPr>
+        <w:t>cloudera@localhost</w:t>
+      </w:r>
+      <w:proofErr w:type="spellEnd"/>
     </w:p>
     <w:p>
       <w:pPr>
@@ -1899,13 +2240,34 @@
         </w:rPr>
         <w:t xml:space="preserve">$ </w:t>
       </w:r>
-      <w:r>
-        <w:rPr>
-          <w:rFonts w:ascii="Cambria" w:hAnsi="Cambria"/>
-          <w:sz w:val="24"/>
-          <w:szCs w:val="24"/>
-        </w:rPr>
-        <w:t>scp -P 2222 {path_to_</w:t>
+      <w:proofErr w:type="spellStart"/>
+      <w:proofErr w:type="gramStart"/>
+      <w:r>
+        <w:rPr>
+          <w:rFonts w:ascii="Cambria" w:hAnsi="Cambria"/>
+          <w:sz w:val="24"/>
+          <w:szCs w:val="24"/>
+        </w:rPr>
+        <w:t>scp</w:t>
+      </w:r>
+      <w:proofErr w:type="spellEnd"/>
+      <w:proofErr w:type="gramEnd"/>
+      <w:r>
+        <w:rPr>
+          <w:rFonts w:ascii="Cambria" w:hAnsi="Cambria"/>
+          <w:sz w:val="24"/>
+          <w:szCs w:val="24"/>
+        </w:rPr>
+        <w:t xml:space="preserve"> -P 2222 {</w:t>
+      </w:r>
+      <w:proofErr w:type="spellStart"/>
+      <w:r>
+        <w:rPr>
+          <w:rFonts w:ascii="Cambria" w:hAnsi="Cambria"/>
+          <w:sz w:val="24"/>
+          <w:szCs w:val="24"/>
+        </w:rPr>
+        <w:t>path_to_</w:t>
       </w:r>
       <w:r>
         <w:rPr>
@@ -1921,7 +2283,34 @@
           <w:sz w:val="24"/>
           <w:szCs w:val="24"/>
         </w:rPr>
-        <w:t>file} cloudera@localhost:{destination}</w:t>
+        <w:t>file</w:t>
+      </w:r>
+      <w:proofErr w:type="spellEnd"/>
+      <w:r>
+        <w:rPr>
+          <w:rFonts w:ascii="Cambria" w:hAnsi="Cambria"/>
+          <w:sz w:val="24"/>
+          <w:szCs w:val="24"/>
+        </w:rPr>
+        <w:t xml:space="preserve">} </w:t>
+      </w:r>
+      <w:proofErr w:type="spellStart"/>
+      <w:r>
+        <w:rPr>
+          <w:rFonts w:ascii="Cambria" w:hAnsi="Cambria"/>
+          <w:sz w:val="24"/>
+          <w:szCs w:val="24"/>
+        </w:rPr>
+        <w:t>cloudera@localhost</w:t>
+      </w:r>
+      <w:proofErr w:type="spellEnd"/>
+      <w:r>
+        <w:rPr>
+          <w:rFonts w:ascii="Cambria" w:hAnsi="Cambria"/>
+          <w:sz w:val="24"/>
+          <w:szCs w:val="24"/>
+        </w:rPr>
+        <w:t>:{destination}</w:t>
       </w:r>
     </w:p>
     <w:p>
@@ -1967,8 +2356,36 @@
           <w:sz w:val="24"/>
           <w:szCs w:val="24"/>
         </w:rPr>
-        <w:t>/etc/spark/conf</w:t>
-      </w:r>
+        <w:t>/</w:t>
+      </w:r>
+      <w:proofErr w:type="spellStart"/>
+      <w:r>
+        <w:rPr>
+          <w:rFonts w:ascii="Cambria" w:hAnsi="Cambria"/>
+          <w:sz w:val="24"/>
+          <w:szCs w:val="24"/>
+        </w:rPr>
+        <w:t>etc</w:t>
+      </w:r>
+      <w:proofErr w:type="spellEnd"/>
+      <w:r>
+        <w:rPr>
+          <w:rFonts w:ascii="Cambria" w:hAnsi="Cambria"/>
+          <w:sz w:val="24"/>
+          <w:szCs w:val="24"/>
+        </w:rPr>
+        <w:t>/spark/</w:t>
+      </w:r>
+      <w:proofErr w:type="spellStart"/>
+      <w:r>
+        <w:rPr>
+          <w:rFonts w:ascii="Cambria" w:hAnsi="Cambria"/>
+          <w:sz w:val="24"/>
+          <w:szCs w:val="24"/>
+        </w:rPr>
+        <w:t>conf</w:t>
+      </w:r>
+      <w:proofErr w:type="spellEnd"/>
     </w:p>
     <w:p>
       <w:pPr>
@@ -2160,13 +2577,23 @@
           <w:szCs w:val="28"/>
         </w:rPr>
       </w:pPr>
-      <w:r>
-        <w:rPr>
-          <w:rFonts w:ascii="Courier New" w:hAnsi="Courier New" w:cs="Courier New"/>
-          <w:sz w:val="24"/>
-          <w:szCs w:val="24"/>
-        </w:rPr>
-        <w:t>spark-shell --master yarn-client</w:t>
+      <w:proofErr w:type="gramStart"/>
+      <w:r>
+        <w:rPr>
+          <w:rFonts w:ascii="Courier New" w:hAnsi="Courier New" w:cs="Courier New"/>
+          <w:sz w:val="24"/>
+          <w:szCs w:val="24"/>
+        </w:rPr>
+        <w:t>spark</w:t>
+      </w:r>
+      <w:proofErr w:type="gramEnd"/>
+      <w:r>
+        <w:rPr>
+          <w:rFonts w:ascii="Courier New" w:hAnsi="Courier New" w:cs="Courier New"/>
+          <w:sz w:val="24"/>
+          <w:szCs w:val="24"/>
+        </w:rPr>
+        <w:t>-shell --master yarn-client</w:t>
       </w:r>
     </w:p>
     <w:p>
@@ -2250,13 +2677,25 @@
           <w:szCs w:val="28"/>
         </w:rPr>
       </w:pPr>
-      <w:r>
-        <w:rPr>
-          <w:rFonts w:ascii="Courier New" w:hAnsi="Courier New" w:cs="Courier New"/>
-          <w:sz w:val="24"/>
-          <w:szCs w:val="24"/>
-        </w:rPr>
-        <w:t>scala&gt;</w:t>
+      <w:proofErr w:type="spellStart"/>
+      <w:proofErr w:type="gramStart"/>
+      <w:r>
+        <w:rPr>
+          <w:rFonts w:ascii="Courier New" w:hAnsi="Courier New" w:cs="Courier New"/>
+          <w:sz w:val="24"/>
+          <w:szCs w:val="24"/>
+        </w:rPr>
+        <w:t>scala</w:t>
+      </w:r>
+      <w:proofErr w:type="spellEnd"/>
+      <w:proofErr w:type="gramEnd"/>
+      <w:r>
+        <w:rPr>
+          <w:rFonts w:ascii="Courier New" w:hAnsi="Courier New" w:cs="Courier New"/>
+          <w:sz w:val="24"/>
+          <w:szCs w:val="24"/>
+        </w:rPr>
+        <w:t>&gt;</w:t>
       </w:r>
     </w:p>
     <w:p>
@@ -2292,7 +2731,25 @@
           <w:sz w:val="24"/>
           <w:szCs w:val="24"/>
         </w:rPr>
-        <w:t>Type in the following Scala code</w:t>
+        <w:t xml:space="preserve">Type in the following </w:t>
+      </w:r>
+      <w:proofErr w:type="spellStart"/>
+      <w:r>
+        <w:rPr>
+          <w:rFonts w:ascii="Cambria" w:hAnsi="Cambria"/>
+          <w:sz w:val="24"/>
+          <w:szCs w:val="24"/>
+        </w:rPr>
+        <w:t>Scala</w:t>
+      </w:r>
+      <w:proofErr w:type="spellEnd"/>
+      <w:r>
+        <w:rPr>
+          <w:rFonts w:ascii="Cambria" w:hAnsi="Cambria"/>
+          <w:sz w:val="24"/>
+          <w:szCs w:val="24"/>
+        </w:rPr>
+        <w:t xml:space="preserve"> code</w:t>
       </w:r>
     </w:p>
     <w:p>
@@ -2340,13 +2797,25 @@
           <w:szCs w:val="24"/>
         </w:rPr>
       </w:pPr>
-      <w:r>
-        <w:rPr>
-          <w:rFonts w:ascii="Courier New" w:hAnsi="Courier New" w:cs="Courier New"/>
-          <w:sz w:val="24"/>
-          <w:szCs w:val="24"/>
-        </w:rPr>
-        <w:t xml:space="preserve">val </w:t>
+      <w:proofErr w:type="spellStart"/>
+      <w:proofErr w:type="gramStart"/>
+      <w:r>
+        <w:rPr>
+          <w:rFonts w:ascii="Courier New" w:hAnsi="Courier New" w:cs="Courier New"/>
+          <w:sz w:val="24"/>
+          <w:szCs w:val="24"/>
+        </w:rPr>
+        <w:t>val</w:t>
+      </w:r>
+      <w:proofErr w:type="spellEnd"/>
+      <w:proofErr w:type="gramEnd"/>
+      <w:r>
+        <w:rPr>
+          <w:rFonts w:ascii="Courier New" w:hAnsi="Courier New" w:cs="Courier New"/>
+          <w:sz w:val="24"/>
+          <w:szCs w:val="24"/>
+        </w:rPr>
+        <w:t xml:space="preserve"> </w:t>
       </w:r>
       <w:r>
         <w:rPr>
@@ -2381,13 +2850,43 @@
           <w:szCs w:val="24"/>
         </w:rPr>
       </w:pPr>
-      <w:r>
-        <w:rPr>
-          <w:rFonts w:ascii="Courier New" w:hAnsi="Courier New" w:cs="Courier New"/>
-          <w:sz w:val="24"/>
-          <w:szCs w:val="24"/>
-        </w:rPr>
-        <w:t>val data = sc.parallelize(list)</w:t>
+      <w:proofErr w:type="spellStart"/>
+      <w:proofErr w:type="gramStart"/>
+      <w:r>
+        <w:rPr>
+          <w:rFonts w:ascii="Courier New" w:hAnsi="Courier New" w:cs="Courier New"/>
+          <w:sz w:val="24"/>
+          <w:szCs w:val="24"/>
+        </w:rPr>
+        <w:t>val</w:t>
+      </w:r>
+      <w:proofErr w:type="spellEnd"/>
+      <w:proofErr w:type="gramEnd"/>
+      <w:r>
+        <w:rPr>
+          <w:rFonts w:ascii="Courier New" w:hAnsi="Courier New" w:cs="Courier New"/>
+          <w:sz w:val="24"/>
+          <w:szCs w:val="24"/>
+        </w:rPr>
+        <w:t xml:space="preserve"> data = </w:t>
+      </w:r>
+      <w:proofErr w:type="spellStart"/>
+      <w:r>
+        <w:rPr>
+          <w:rFonts w:ascii="Courier New" w:hAnsi="Courier New" w:cs="Courier New"/>
+          <w:sz w:val="24"/>
+          <w:szCs w:val="24"/>
+        </w:rPr>
+        <w:t>sc.parallelize</w:t>
+      </w:r>
+      <w:proofErr w:type="spellEnd"/>
+      <w:r>
+        <w:rPr>
+          <w:rFonts w:ascii="Courier New" w:hAnsi="Courier New" w:cs="Courier New"/>
+          <w:sz w:val="24"/>
+          <w:szCs w:val="24"/>
+        </w:rPr>
+        <w:t>(list)</w:t>
       </w:r>
     </w:p>
     <w:p>
@@ -2406,21 +2905,79 @@
           <w:szCs w:val="24"/>
         </w:rPr>
       </w:pPr>
-      <w:r>
-        <w:rPr>
-          <w:rFonts w:ascii="Courier New" w:hAnsi="Courier New" w:cs="Courier New"/>
-          <w:sz w:val="24"/>
-          <w:szCs w:val="24"/>
-        </w:rPr>
-        <w:t xml:space="preserve">val wData = </w:t>
-      </w:r>
-      <w:r>
-        <w:rPr>
-          <w:rFonts w:ascii="Courier New" w:hAnsi="Courier New" w:cs="Courier New"/>
-          <w:sz w:val="24"/>
-          <w:szCs w:val="24"/>
-        </w:rPr>
-        <w:t>data.filter(_.startsWith("w"))</w:t>
+      <w:proofErr w:type="spellStart"/>
+      <w:proofErr w:type="gramStart"/>
+      <w:r>
+        <w:rPr>
+          <w:rFonts w:ascii="Courier New" w:hAnsi="Courier New" w:cs="Courier New"/>
+          <w:sz w:val="24"/>
+          <w:szCs w:val="24"/>
+        </w:rPr>
+        <w:t>val</w:t>
+      </w:r>
+      <w:proofErr w:type="spellEnd"/>
+      <w:proofErr w:type="gramEnd"/>
+      <w:r>
+        <w:rPr>
+          <w:rFonts w:ascii="Courier New" w:hAnsi="Courier New" w:cs="Courier New"/>
+          <w:sz w:val="24"/>
+          <w:szCs w:val="24"/>
+        </w:rPr>
+        <w:t xml:space="preserve"> </w:t>
+      </w:r>
+      <w:proofErr w:type="spellStart"/>
+      <w:r>
+        <w:rPr>
+          <w:rFonts w:ascii="Courier New" w:hAnsi="Courier New" w:cs="Courier New"/>
+          <w:sz w:val="24"/>
+          <w:szCs w:val="24"/>
+        </w:rPr>
+        <w:t>wData</w:t>
+      </w:r>
+      <w:proofErr w:type="spellEnd"/>
+      <w:r>
+        <w:rPr>
+          <w:rFonts w:ascii="Courier New" w:hAnsi="Courier New" w:cs="Courier New"/>
+          <w:sz w:val="24"/>
+          <w:szCs w:val="24"/>
+        </w:rPr>
+        <w:t xml:space="preserve"> = </w:t>
+      </w:r>
+      <w:proofErr w:type="spellStart"/>
+      <w:r>
+        <w:rPr>
+          <w:rFonts w:ascii="Courier New" w:hAnsi="Courier New" w:cs="Courier New"/>
+          <w:sz w:val="24"/>
+          <w:szCs w:val="24"/>
+        </w:rPr>
+        <w:t>data.filter</w:t>
+      </w:r>
+      <w:proofErr w:type="spellEnd"/>
+      <w:r>
+        <w:rPr>
+          <w:rFonts w:ascii="Courier New" w:hAnsi="Courier New" w:cs="Courier New"/>
+          <w:sz w:val="24"/>
+          <w:szCs w:val="24"/>
+        </w:rPr>
+        <w:t>(_.</w:t>
+      </w:r>
+      <w:proofErr w:type="spellStart"/>
+      <w:r>
+        <w:rPr>
+          <w:rFonts w:ascii="Courier New" w:hAnsi="Courier New" w:cs="Courier New"/>
+          <w:sz w:val="24"/>
+          <w:szCs w:val="24"/>
+        </w:rPr>
+        <w:t>startsWith</w:t>
+      </w:r>
+      <w:proofErr w:type="spellEnd"/>
+      <w:r>
+        <w:rPr>
+          <w:rFonts w:ascii="Courier New" w:hAnsi="Courier New" w:cs="Courier New"/>
+          <w:sz w:val="24"/>
+          <w:szCs w:val="24"/>
+        </w:rPr>
+        <w:t>("w"))</w:t>
       </w:r>
     </w:p>
     <w:p>
@@ -2439,13 +2996,25 @@
           <w:szCs w:val="24"/>
         </w:rPr>
       </w:pPr>
-      <w:r>
-        <w:rPr>
-          <w:rFonts w:ascii="Courier New" w:hAnsi="Courier New" w:cs="Courier New"/>
-          <w:sz w:val="24"/>
-          <w:szCs w:val="24"/>
-        </w:rPr>
-        <w:t>wData.collect()</w:t>
+      <w:proofErr w:type="spellStart"/>
+      <w:proofErr w:type="gramStart"/>
+      <w:r>
+        <w:rPr>
+          <w:rFonts w:ascii="Courier New" w:hAnsi="Courier New" w:cs="Courier New"/>
+          <w:sz w:val="24"/>
+          <w:szCs w:val="24"/>
+        </w:rPr>
+        <w:t>wData.collect</w:t>
+      </w:r>
+      <w:proofErr w:type="spellEnd"/>
+      <w:proofErr w:type="gramEnd"/>
+      <w:r>
+        <w:rPr>
+          <w:rFonts w:ascii="Courier New" w:hAnsi="Courier New" w:cs="Courier New"/>
+          <w:sz w:val="24"/>
+          <w:szCs w:val="24"/>
+        </w:rPr>
+        <w:t>()</w:t>
       </w:r>
     </w:p>
     <w:p>
@@ -2528,13 +3097,23 @@
           <w:szCs w:val="24"/>
         </w:rPr>
       </w:pPr>
-      <w:r>
-        <w:rPr>
-          <w:rFonts w:ascii="Courier New" w:hAnsi="Courier New" w:cs="Courier New"/>
-          <w:sz w:val="24"/>
-          <w:szCs w:val="24"/>
-        </w:rPr>
-        <w:t>res5: Array[String] = Array(who, what, when, where)</w:t>
+      <w:proofErr w:type="gramStart"/>
+      <w:r>
+        <w:rPr>
+          <w:rFonts w:ascii="Courier New" w:hAnsi="Courier New" w:cs="Courier New"/>
+          <w:sz w:val="24"/>
+          <w:szCs w:val="24"/>
+        </w:rPr>
+        <w:t>res5</w:t>
+      </w:r>
+      <w:proofErr w:type="gramEnd"/>
+      <w:r>
+        <w:rPr>
+          <w:rFonts w:ascii="Courier New" w:hAnsi="Courier New" w:cs="Courier New"/>
+          <w:sz w:val="24"/>
+          <w:szCs w:val="24"/>
+        </w:rPr>
+        <w:t>: Array[String] = Array(who, what, when, where)</w:t>
       </w:r>
     </w:p>
     <w:p>
@@ -2569,7 +3148,25 @@
           <w:sz w:val="24"/>
           <w:szCs w:val="24"/>
         </w:rPr>
-        <w:t>Congratulations you just ran a Spark job using Scala!</w:t>
+        <w:t xml:space="preserve">Congratulations you just ran a Spark job using </w:t>
+      </w:r>
+      <w:proofErr w:type="spellStart"/>
+      <w:r>
+        <w:rPr>
+          <w:rFonts w:ascii="Cambria" w:hAnsi="Cambria"/>
+          <w:sz w:val="24"/>
+          <w:szCs w:val="24"/>
+        </w:rPr>
+        <w:t>Scala</w:t>
+      </w:r>
+      <w:proofErr w:type="spellEnd"/>
+      <w:r>
+        <w:rPr>
+          <w:rFonts w:ascii="Cambria" w:hAnsi="Cambria"/>
+          <w:sz w:val="24"/>
+          <w:szCs w:val="24"/>
+        </w:rPr>
+        <w:t>!</w:t>
       </w:r>
     </w:p>
     <w:p>
@@ -2594,6 +3191,7 @@
           <w:szCs w:val="32"/>
         </w:rPr>
       </w:pPr>
+      <w:proofErr w:type="spellStart"/>
       <w:r>
         <w:rPr>
           <w:rFonts w:ascii="Cambria" w:hAnsi="Cambria"/>
@@ -2603,6 +3201,7 @@
         </w:rPr>
         <w:t>Pyspark</w:t>
       </w:r>
+      <w:proofErr w:type="spellEnd"/>
     </w:p>
     <w:p>
       <w:pPr>
@@ -2635,8 +3234,18 @@
           <w:sz w:val="24"/>
           <w:szCs w:val="24"/>
         </w:rPr>
-        <w:t>Open Pyspark</w:t>
-      </w:r>
+        <w:t xml:space="preserve">Open </w:t>
+      </w:r>
+      <w:proofErr w:type="spellStart"/>
+      <w:r>
+        <w:rPr>
+          <w:rFonts w:ascii="Cambria" w:hAnsi="Cambria"/>
+          <w:sz w:val="24"/>
+          <w:szCs w:val="24"/>
+        </w:rPr>
+        <w:t>Pyspark</w:t>
+      </w:r>
+      <w:proofErr w:type="spellEnd"/>
     </w:p>
     <w:p>
       <w:pPr>
@@ -2682,13 +3291,25 @@
           <w:szCs w:val="28"/>
         </w:rPr>
       </w:pPr>
-      <w:r>
-        <w:rPr>
-          <w:rFonts w:ascii="Courier New" w:hAnsi="Courier New" w:cs="Courier New"/>
-          <w:sz w:val="24"/>
-          <w:szCs w:val="24"/>
-        </w:rPr>
-        <w:t>pyspark --master yarn-client</w:t>
+      <w:proofErr w:type="spellStart"/>
+      <w:proofErr w:type="gramStart"/>
+      <w:r>
+        <w:rPr>
+          <w:rFonts w:ascii="Courier New" w:hAnsi="Courier New" w:cs="Courier New"/>
+          <w:sz w:val="24"/>
+          <w:szCs w:val="24"/>
+        </w:rPr>
+        <w:t>pyspark</w:t>
+      </w:r>
+      <w:proofErr w:type="spellEnd"/>
+      <w:proofErr w:type="gramEnd"/>
+      <w:r>
+        <w:rPr>
+          <w:rFonts w:ascii="Courier New" w:hAnsi="Courier New" w:cs="Courier New"/>
+          <w:sz w:val="24"/>
+          <w:szCs w:val="24"/>
+        </w:rPr>
+        <w:t xml:space="preserve"> --master yarn-client</w:t>
       </w:r>
     </w:p>
     <w:p>
@@ -2857,6 +3478,7 @@
           <w:szCs w:val="24"/>
         </w:rPr>
       </w:pPr>
+      <w:proofErr w:type="gramStart"/>
       <w:r>
         <w:rPr>
           <w:rFonts w:ascii="Courier New" w:hAnsi="Courier New" w:cs="Courier New"/>
@@ -2865,6 +3487,7 @@
         </w:rPr>
         <w:t>list</w:t>
       </w:r>
+      <w:proofErr w:type="gramEnd"/>
       <w:r>
         <w:rPr>
           <w:rFonts w:ascii="Courier New" w:hAnsi="Courier New" w:cs="Courier New"/>
@@ -2914,13 +3537,41 @@
           <w:szCs w:val="24"/>
         </w:rPr>
       </w:pPr>
-      <w:r>
-        <w:rPr>
-          <w:rFonts w:ascii="Courier New" w:hAnsi="Courier New" w:cs="Courier New"/>
-          <w:sz w:val="24"/>
-          <w:szCs w:val="24"/>
-        </w:rPr>
-        <w:t>data = sc.parallelize(list)</w:t>
+      <w:proofErr w:type="gramStart"/>
+      <w:r>
+        <w:rPr>
+          <w:rFonts w:ascii="Courier New" w:hAnsi="Courier New" w:cs="Courier New"/>
+          <w:sz w:val="24"/>
+          <w:szCs w:val="24"/>
+        </w:rPr>
+        <w:t>data</w:t>
+      </w:r>
+      <w:proofErr w:type="gramEnd"/>
+      <w:r>
+        <w:rPr>
+          <w:rFonts w:ascii="Courier New" w:hAnsi="Courier New" w:cs="Courier New"/>
+          <w:sz w:val="24"/>
+          <w:szCs w:val="24"/>
+        </w:rPr>
+        <w:t xml:space="preserve"> = </w:t>
+      </w:r>
+      <w:proofErr w:type="spellStart"/>
+      <w:r>
+        <w:rPr>
+          <w:rFonts w:ascii="Courier New" w:hAnsi="Courier New" w:cs="Courier New"/>
+          <w:sz w:val="24"/>
+          <w:szCs w:val="24"/>
+        </w:rPr>
+        <w:t>sc.parallelize</w:t>
+      </w:r>
+      <w:proofErr w:type="spellEnd"/>
+      <w:r>
+        <w:rPr>
+          <w:rFonts w:ascii="Courier New" w:hAnsi="Courier New" w:cs="Courier New"/>
+          <w:sz w:val="24"/>
+          <w:szCs w:val="24"/>
+        </w:rPr>
+        <w:t>(list)</w:t>
       </w:r>
     </w:p>
     <w:p>
@@ -2939,29 +3590,60 @@
           <w:szCs w:val="24"/>
         </w:rPr>
       </w:pPr>
-      <w:r>
-        <w:rPr>
-          <w:rFonts w:ascii="Courier New" w:hAnsi="Courier New" w:cs="Courier New"/>
-          <w:sz w:val="24"/>
-          <w:szCs w:val="24"/>
-        </w:rPr>
-        <w:t xml:space="preserve">wData = </w:t>
-      </w:r>
-      <w:r>
-        <w:rPr>
-          <w:rFonts w:ascii="Courier New" w:hAnsi="Courier New" w:cs="Courier New"/>
-          <w:sz w:val="24"/>
-          <w:szCs w:val="24"/>
-        </w:rPr>
-        <w:t>data.filter(</w:t>
-      </w:r>
-      <w:r>
-        <w:rPr>
-          <w:rFonts w:ascii="Courier New" w:hAnsi="Courier New" w:cs="Courier New"/>
-          <w:sz w:val="24"/>
-          <w:szCs w:val="24"/>
-        </w:rPr>
-        <w:t>lambda x: x</w:t>
+      <w:proofErr w:type="spellStart"/>
+      <w:proofErr w:type="gramStart"/>
+      <w:r>
+        <w:rPr>
+          <w:rFonts w:ascii="Courier New" w:hAnsi="Courier New" w:cs="Courier New"/>
+          <w:sz w:val="24"/>
+          <w:szCs w:val="24"/>
+        </w:rPr>
+        <w:t>wData</w:t>
+      </w:r>
+      <w:proofErr w:type="spellEnd"/>
+      <w:proofErr w:type="gramEnd"/>
+      <w:r>
+        <w:rPr>
+          <w:rFonts w:ascii="Courier New" w:hAnsi="Courier New" w:cs="Courier New"/>
+          <w:sz w:val="24"/>
+          <w:szCs w:val="24"/>
+        </w:rPr>
+        <w:t xml:space="preserve"> = </w:t>
+      </w:r>
+      <w:proofErr w:type="spellStart"/>
+      <w:r>
+        <w:rPr>
+          <w:rFonts w:ascii="Courier New" w:hAnsi="Courier New" w:cs="Courier New"/>
+          <w:sz w:val="24"/>
+          <w:szCs w:val="24"/>
+        </w:rPr>
+        <w:t>data.filter</w:t>
+      </w:r>
+      <w:proofErr w:type="spellEnd"/>
+      <w:r>
+        <w:rPr>
+          <w:rFonts w:ascii="Courier New" w:hAnsi="Courier New" w:cs="Courier New"/>
+          <w:sz w:val="24"/>
+          <w:szCs w:val="24"/>
+        </w:rPr>
+        <w:t>(</w:t>
+      </w:r>
+      <w:r>
+        <w:rPr>
+          <w:rFonts w:ascii="Courier New" w:hAnsi="Courier New" w:cs="Courier New"/>
+          <w:sz w:val="24"/>
+          <w:szCs w:val="24"/>
+        </w:rPr>
+        <w:t xml:space="preserve">lambda x: </w:t>
+      </w:r>
+      <w:proofErr w:type="spellStart"/>
+      <w:r>
+        <w:rPr>
+          <w:rFonts w:ascii="Courier New" w:hAnsi="Courier New" w:cs="Courier New"/>
+          <w:sz w:val="24"/>
+          <w:szCs w:val="24"/>
+        </w:rPr>
+        <w:t>x</w:t>
       </w:r>
       <w:r>
         <w:rPr>
@@ -2985,7 +3667,16 @@
           <w:sz w:val="24"/>
           <w:szCs w:val="24"/>
         </w:rPr>
-        <w:t>ith("w"))</w:t>
+        <w:t>ith</w:t>
+      </w:r>
+      <w:proofErr w:type="spellEnd"/>
+      <w:r>
+        <w:rPr>
+          <w:rFonts w:ascii="Courier New" w:hAnsi="Courier New" w:cs="Courier New"/>
+          <w:sz w:val="24"/>
+          <w:szCs w:val="24"/>
+        </w:rPr>
+        <w:t>("w"))</w:t>
       </w:r>
     </w:p>
     <w:p>
@@ -3004,13 +3695,25 @@
           <w:szCs w:val="24"/>
         </w:rPr>
       </w:pPr>
-      <w:r>
-        <w:rPr>
-          <w:rFonts w:ascii="Courier New" w:hAnsi="Courier New" w:cs="Courier New"/>
-          <w:sz w:val="24"/>
-          <w:szCs w:val="24"/>
-        </w:rPr>
-        <w:t>wData.collect()</w:t>
+      <w:proofErr w:type="spellStart"/>
+      <w:proofErr w:type="gramStart"/>
+      <w:r>
+        <w:rPr>
+          <w:rFonts w:ascii="Courier New" w:hAnsi="Courier New" w:cs="Courier New"/>
+          <w:sz w:val="24"/>
+          <w:szCs w:val="24"/>
+        </w:rPr>
+        <w:t>wData.collect</w:t>
+      </w:r>
+      <w:proofErr w:type="spellEnd"/>
+      <w:proofErr w:type="gramEnd"/>
+      <w:r>
+        <w:rPr>
+          <w:rFonts w:ascii="Courier New" w:hAnsi="Courier New" w:cs="Courier New"/>
+          <w:sz w:val="24"/>
+          <w:szCs w:val="24"/>
+        </w:rPr>
+        <w:t>()</w:t>
       </w:r>
     </w:p>
     <w:p>
@@ -3100,7 +3803,25 @@
           <w:sz w:val="24"/>
           <w:szCs w:val="24"/>
         </w:rPr>
-        <w:t>['who', 'what', 'when', 'where']</w:t>
+        <w:t>[</w:t>
+      </w:r>
+      <w:proofErr w:type="gramStart"/>
+      <w:r>
+        <w:rPr>
+          <w:rFonts w:ascii="Courier New" w:hAnsi="Courier New" w:cs="Courier New"/>
+          <w:sz w:val="24"/>
+          <w:szCs w:val="24"/>
+        </w:rPr>
+        <w:t>'who'</w:t>
+      </w:r>
+      <w:proofErr w:type="gramEnd"/>
+      <w:r>
+        <w:rPr>
+          <w:rFonts w:ascii="Courier New" w:hAnsi="Courier New" w:cs="Courier New"/>
+          <w:sz w:val="24"/>
+          <w:szCs w:val="24"/>
+        </w:rPr>
+        <w:t>, 'what', 'when', 'where']</w:t>
       </w:r>
     </w:p>
     <w:p>
@@ -3222,7 +3943,61 @@
           <w:sz w:val="24"/>
           <w:szCs w:val="24"/>
         </w:rPr>
-        <w:t>Go to the spark_workshop code base provided (on VM at /home/cloudera/spark-workshop/spark_workshop_codebase) and go to the exercise1 module. Run maven install to build the needed jar file:</w:t>
+        <w:t xml:space="preserve">Go to the </w:t>
+      </w:r>
+      <w:proofErr w:type="spellStart"/>
+      <w:r>
+        <w:rPr>
+          <w:rFonts w:ascii="Cambria" w:hAnsi="Cambria"/>
+          <w:sz w:val="24"/>
+          <w:szCs w:val="24"/>
+        </w:rPr>
+        <w:t>spark_workshop</w:t>
+      </w:r>
+      <w:proofErr w:type="spellEnd"/>
+      <w:r>
+        <w:rPr>
+          <w:rFonts w:ascii="Cambria" w:hAnsi="Cambria"/>
+          <w:sz w:val="24"/>
+          <w:szCs w:val="24"/>
+        </w:rPr>
+        <w:t xml:space="preserve"> code base provided (on VM at /home/</w:t>
+      </w:r>
+      <w:proofErr w:type="spellStart"/>
+      <w:r>
+        <w:rPr>
+          <w:rFonts w:ascii="Cambria" w:hAnsi="Cambria"/>
+          <w:sz w:val="24"/>
+          <w:szCs w:val="24"/>
+        </w:rPr>
+        <w:t>cloudera</w:t>
+      </w:r>
+      <w:proofErr w:type="spellEnd"/>
+      <w:r>
+        <w:rPr>
+          <w:rFonts w:ascii="Cambria" w:hAnsi="Cambria"/>
+          <w:sz w:val="24"/>
+          <w:szCs w:val="24"/>
+        </w:rPr>
+        <w:t>/spark-workshop/</w:t>
+      </w:r>
+      <w:proofErr w:type="spellStart"/>
+      <w:r>
+        <w:rPr>
+          <w:rFonts w:ascii="Cambria" w:hAnsi="Cambria"/>
+          <w:sz w:val="24"/>
+          <w:szCs w:val="24"/>
+        </w:rPr>
+        <w:t>spark_workshop_codebase</w:t>
+      </w:r>
+      <w:proofErr w:type="spellEnd"/>
+      <w:r>
+        <w:rPr>
+          <w:rFonts w:ascii="Cambria" w:hAnsi="Cambria"/>
+          <w:sz w:val="24"/>
+          <w:szCs w:val="24"/>
+        </w:rPr>
+        <w:t>) and go to the exercise1 module. Run maven install to build the needed jar file:</w:t>
       </w:r>
     </w:p>
     <w:p>
@@ -3306,16 +4081,44 @@
           <w:sz w:val="24"/>
           <w:szCs w:val="24"/>
         </w:rPr>
-        <w:t>$ cd /home/cloudera/spark-</w:t>
-      </w:r>
-      <w:r>
-        <w:rPr>
-          <w:rFonts w:ascii="Courier New" w:hAnsi="Courier New" w:cs="Courier New"/>
-          <w:sz w:val="24"/>
-          <w:szCs w:val="24"/>
-        </w:rPr>
-        <w:t>workshop/spark_workshop_codebase</w:t>
-      </w:r>
+        <w:t>$ cd /home/</w:t>
+      </w:r>
+      <w:proofErr w:type="spellStart"/>
+      <w:r>
+        <w:rPr>
+          <w:rFonts w:ascii="Courier New" w:hAnsi="Courier New" w:cs="Courier New"/>
+          <w:sz w:val="24"/>
+          <w:szCs w:val="24"/>
+        </w:rPr>
+        <w:t>cloudera</w:t>
+      </w:r>
+      <w:proofErr w:type="spellEnd"/>
+      <w:r>
+        <w:rPr>
+          <w:rFonts w:ascii="Courier New" w:hAnsi="Courier New" w:cs="Courier New"/>
+          <w:sz w:val="24"/>
+          <w:szCs w:val="24"/>
+        </w:rPr>
+        <w:t>/spark-</w:t>
+      </w:r>
+      <w:r>
+        <w:rPr>
+          <w:rFonts w:ascii="Courier New" w:hAnsi="Courier New" w:cs="Courier New"/>
+          <w:sz w:val="24"/>
+          <w:szCs w:val="24"/>
+        </w:rPr>
+        <w:t>workshop/</w:t>
+      </w:r>
+      <w:proofErr w:type="spellStart"/>
+      <w:r>
+        <w:rPr>
+          <w:rFonts w:ascii="Courier New" w:hAnsi="Courier New" w:cs="Courier New"/>
+          <w:sz w:val="24"/>
+          <w:szCs w:val="24"/>
+        </w:rPr>
+        <w:t>spark_workshop_codebase</w:t>
+      </w:r>
+      <w:proofErr w:type="spellEnd"/>
       <w:r>
         <w:rPr>
           <w:rFonts w:ascii="Courier New" w:hAnsi="Courier New" w:cs="Courier New"/>
@@ -3346,7 +4149,27 @@
           <w:sz w:val="24"/>
           <w:szCs w:val="24"/>
         </w:rPr>
-        <w:t>$ mvn clean install</w:t>
+        <w:t xml:space="preserve">$ </w:t>
+      </w:r>
+      <w:proofErr w:type="spellStart"/>
+      <w:proofErr w:type="gramStart"/>
+      <w:r>
+        <w:rPr>
+          <w:rFonts w:ascii="Courier New" w:hAnsi="Courier New" w:cs="Courier New"/>
+          <w:sz w:val="24"/>
+          <w:szCs w:val="24"/>
+        </w:rPr>
+        <w:t>mvn</w:t>
+      </w:r>
+      <w:proofErr w:type="spellEnd"/>
+      <w:proofErr w:type="gramEnd"/>
+      <w:r>
+        <w:rPr>
+          <w:rFonts w:ascii="Courier New" w:hAnsi="Courier New" w:cs="Courier New"/>
+          <w:sz w:val="24"/>
+          <w:szCs w:val="24"/>
+        </w:rPr>
+        <w:t xml:space="preserve"> clean install</w:t>
       </w:r>
     </w:p>
     <w:p>
@@ -3652,13 +4475,23 @@
         </w:rPr>
         <w:t xml:space="preserve">$ </w:t>
       </w:r>
-      <w:r>
-        <w:rPr>
-          <w:rFonts w:ascii="Courier New" w:hAnsi="Courier New" w:cs="Courier New"/>
-          <w:sz w:val="24"/>
-          <w:szCs w:val="24"/>
-        </w:rPr>
-        <w:t>spark-submit --class com.clairvoyant.spark_workshop.exercise1.java.Exercise1JavaSparkApp com.clairvoyant.spark_workshop.exercise1-jar-with-dependencies.jar who what when were why how</w:t>
+      <w:proofErr w:type="gramStart"/>
+      <w:r>
+        <w:rPr>
+          <w:rFonts w:ascii="Courier New" w:hAnsi="Courier New" w:cs="Courier New"/>
+          <w:sz w:val="24"/>
+          <w:szCs w:val="24"/>
+        </w:rPr>
+        <w:t>spark</w:t>
+      </w:r>
+      <w:proofErr w:type="gramEnd"/>
+      <w:r>
+        <w:rPr>
+          <w:rFonts w:ascii="Courier New" w:hAnsi="Courier New" w:cs="Courier New"/>
+          <w:sz w:val="24"/>
+          <w:szCs w:val="24"/>
+        </w:rPr>
+        <w:t>-submit --class com.clairvoyant.spark_workshop.exercise1.java.Exercise1JavaSparkApp com.clairvoyant.spark_workshop.exercise1-jar-with-dependencies.jar who what when were why how</w:t>
       </w:r>
     </w:p>
     <w:p>
@@ -3738,7 +4571,25 @@
           <w:sz w:val="24"/>
           <w:szCs w:val="24"/>
         </w:rPr>
-        <w:t>Submit Scala Code</w:t>
+        <w:t xml:space="preserve">Submit </w:t>
+      </w:r>
+      <w:proofErr w:type="spellStart"/>
+      <w:r>
+        <w:rPr>
+          <w:rFonts w:ascii="Cambria" w:hAnsi="Cambria"/>
+          <w:sz w:val="24"/>
+          <w:szCs w:val="24"/>
+        </w:rPr>
+        <w:t>Scala</w:t>
+      </w:r>
+      <w:proofErr w:type="spellEnd"/>
+      <w:r>
+        <w:rPr>
+          <w:rFonts w:ascii="Cambria" w:hAnsi="Cambria"/>
+          <w:sz w:val="24"/>
+          <w:szCs w:val="24"/>
+        </w:rPr>
+        <w:t xml:space="preserve"> Code</w:t>
       </w:r>
     </w:p>
     <w:p>
@@ -3847,13 +4698,23 @@
         </w:rPr>
         <w:t xml:space="preserve">$ </w:t>
       </w:r>
-      <w:r>
-        <w:rPr>
-          <w:rFonts w:ascii="Courier New" w:hAnsi="Courier New" w:cs="Courier New"/>
-          <w:sz w:val="24"/>
-          <w:szCs w:val="24"/>
-        </w:rPr>
-        <w:t>spark-submit</w:t>
+      <w:proofErr w:type="gramStart"/>
+      <w:r>
+        <w:rPr>
+          <w:rFonts w:ascii="Courier New" w:hAnsi="Courier New" w:cs="Courier New"/>
+          <w:sz w:val="24"/>
+          <w:szCs w:val="24"/>
+        </w:rPr>
+        <w:t>spark</w:t>
+      </w:r>
+      <w:proofErr w:type="gramEnd"/>
+      <w:r>
+        <w:rPr>
+          <w:rFonts w:ascii="Courier New" w:hAnsi="Courier New" w:cs="Courier New"/>
+          <w:sz w:val="24"/>
+          <w:szCs w:val="24"/>
+        </w:rPr>
+        <w:t>-submit</w:t>
       </w:r>
       <w:r>
         <w:rPr>
@@ -4056,7 +4917,25 @@
           <w:sz w:val="24"/>
           <w:szCs w:val="24"/>
         </w:rPr>
-        <w:t>$ cd /home/cloudera/spark-</w:t>
+        <w:t>$ cd /home/</w:t>
+      </w:r>
+      <w:proofErr w:type="spellStart"/>
+      <w:r>
+        <w:rPr>
+          <w:rFonts w:ascii="Courier New" w:hAnsi="Courier New" w:cs="Courier New"/>
+          <w:sz w:val="24"/>
+          <w:szCs w:val="24"/>
+        </w:rPr>
+        <w:t>cloudera</w:t>
+      </w:r>
+      <w:proofErr w:type="spellEnd"/>
+      <w:r>
+        <w:rPr>
+          <w:rFonts w:ascii="Courier New" w:hAnsi="Courier New" w:cs="Courier New"/>
+          <w:sz w:val="24"/>
+          <w:szCs w:val="24"/>
+        </w:rPr>
+        <w:t>/spark-</w:t>
       </w:r>
       <w:r>
         <w:rPr>
@@ -4082,13 +4961,51 @@
           <w:szCs w:val="24"/>
         </w:rPr>
       </w:pPr>
-      <w:r>
-        <w:rPr>
-          <w:rFonts w:ascii="Courier New" w:hAnsi="Courier New" w:cs="Courier New"/>
-          <w:sz w:val="24"/>
-          <w:szCs w:val="24"/>
-        </w:rPr>
-        <w:t>spark_workshop_codebase/exercise1/src/main/python</w:t>
+      <w:proofErr w:type="spellStart"/>
+      <w:proofErr w:type="gramStart"/>
+      <w:r>
+        <w:rPr>
+          <w:rFonts w:ascii="Courier New" w:hAnsi="Courier New" w:cs="Courier New"/>
+          <w:sz w:val="24"/>
+          <w:szCs w:val="24"/>
+        </w:rPr>
+        <w:t>spark</w:t>
+      </w:r>
+      <w:proofErr w:type="gramEnd"/>
+      <w:r>
+        <w:rPr>
+          <w:rFonts w:ascii="Courier New" w:hAnsi="Courier New" w:cs="Courier New"/>
+          <w:sz w:val="24"/>
+          <w:szCs w:val="24"/>
+        </w:rPr>
+        <w:t>_workshop_codebase</w:t>
+      </w:r>
+      <w:proofErr w:type="spellEnd"/>
+      <w:r>
+        <w:rPr>
+          <w:rFonts w:ascii="Courier New" w:hAnsi="Courier New" w:cs="Courier New"/>
+          <w:sz w:val="24"/>
+          <w:szCs w:val="24"/>
+        </w:rPr>
+        <w:t>/exercise1/</w:t>
+      </w:r>
+      <w:proofErr w:type="spellStart"/>
+      <w:r>
+        <w:rPr>
+          <w:rFonts w:ascii="Courier New" w:hAnsi="Courier New" w:cs="Courier New"/>
+          <w:sz w:val="24"/>
+          <w:szCs w:val="24"/>
+        </w:rPr>
+        <w:t>src</w:t>
+      </w:r>
+      <w:proofErr w:type="spellEnd"/>
+      <w:r>
+        <w:rPr>
+          <w:rFonts w:ascii="Courier New" w:hAnsi="Courier New" w:cs="Courier New"/>
+          <w:sz w:val="24"/>
+          <w:szCs w:val="24"/>
+        </w:rPr>
+        <w:t>/main/python</w:t>
       </w:r>
     </w:p>
     <w:p>
@@ -4130,13 +5047,23 @@
         </w:rPr>
         <w:t xml:space="preserve">$ </w:t>
       </w:r>
-      <w:r>
-        <w:rPr>
-          <w:rFonts w:ascii="Courier New" w:hAnsi="Courier New" w:cs="Courier New"/>
-          <w:sz w:val="24"/>
-          <w:szCs w:val="24"/>
-        </w:rPr>
-        <w:t xml:space="preserve">spark-submit </w:t>
+      <w:proofErr w:type="gramStart"/>
+      <w:r>
+        <w:rPr>
+          <w:rFonts w:ascii="Courier New" w:hAnsi="Courier New" w:cs="Courier New"/>
+          <w:sz w:val="24"/>
+          <w:szCs w:val="24"/>
+        </w:rPr>
+        <w:t>spark</w:t>
+      </w:r>
+      <w:proofErr w:type="gramEnd"/>
+      <w:r>
+        <w:rPr>
+          <w:rFonts w:ascii="Courier New" w:hAnsi="Courier New" w:cs="Courier New"/>
+          <w:sz w:val="24"/>
+          <w:szCs w:val="24"/>
+        </w:rPr>
+        <w:t xml:space="preserve">-submit </w:t>
       </w:r>
       <w:r>
         <w:rPr>
@@ -4436,7 +5363,43 @@
           <w:sz w:val="24"/>
           <w:szCs w:val="24"/>
         </w:rPr>
-        <w:t>(ip_address, full_line)</w:t>
+        <w:t>(</w:t>
+      </w:r>
+      <w:proofErr w:type="spellStart"/>
+      <w:r>
+        <w:rPr>
+          <w:rFonts w:ascii="Cambria" w:hAnsi="Cambria"/>
+          <w:sz w:val="24"/>
+          <w:szCs w:val="24"/>
+        </w:rPr>
+        <w:t>ip_address</w:t>
+      </w:r>
+      <w:proofErr w:type="spellEnd"/>
+      <w:r>
+        <w:rPr>
+          <w:rFonts w:ascii="Cambria" w:hAnsi="Cambria"/>
+          <w:sz w:val="24"/>
+          <w:szCs w:val="24"/>
+        </w:rPr>
+        <w:t xml:space="preserve">, </w:t>
+      </w:r>
+      <w:proofErr w:type="spellStart"/>
+      <w:r>
+        <w:rPr>
+          <w:rFonts w:ascii="Cambria" w:hAnsi="Cambria"/>
+          <w:sz w:val="24"/>
+          <w:szCs w:val="24"/>
+        </w:rPr>
+        <w:t>full_line</w:t>
+      </w:r>
+      <w:proofErr w:type="spellEnd"/>
+      <w:r>
+        <w:rPr>
+          <w:rFonts w:ascii="Cambria" w:hAnsi="Cambria"/>
+          <w:sz w:val="24"/>
+          <w:szCs w:val="24"/>
+        </w:rPr>
+        <w:t>)</w:t>
       </w:r>
       <w:r>
         <w:rPr>
@@ -4620,7 +5583,25 @@
           <w:sz w:val="24"/>
           <w:szCs w:val="24"/>
         </w:rPr>
-        <w:t>/user/cloudera/spark-workshop-data/logs/access.log</w:t>
+        <w:t>/user/</w:t>
+      </w:r>
+      <w:proofErr w:type="spellStart"/>
+      <w:r>
+        <w:rPr>
+          <w:rFonts w:ascii="Cambria" w:hAnsi="Cambria"/>
+          <w:sz w:val="24"/>
+          <w:szCs w:val="24"/>
+        </w:rPr>
+        <w:t>cloudera</w:t>
+      </w:r>
+      <w:proofErr w:type="spellEnd"/>
+      <w:r>
+        <w:rPr>
+          <w:rFonts w:ascii="Cambria" w:hAnsi="Cambria"/>
+          <w:sz w:val="24"/>
+          <w:szCs w:val="24"/>
+        </w:rPr>
+        <w:t>/spark-workshop-data/logs/access.log</w:t>
       </w:r>
     </w:p>
     <w:p>
@@ -4696,8 +5677,72 @@
           <w:sz w:val="24"/>
           <w:szCs w:val="24"/>
         </w:rPr>
-        <w:t>Map each line into an AccessLogEntry object which contains the fields: ipAddress, date, method, resource, protocol, status, url, userAgent</w:t>
-      </w:r>
+        <w:t xml:space="preserve">Map each line into an </w:t>
+      </w:r>
+      <w:proofErr w:type="spellStart"/>
+      <w:r>
+        <w:rPr>
+          <w:rFonts w:ascii="Cambria" w:hAnsi="Cambria"/>
+          <w:sz w:val="24"/>
+          <w:szCs w:val="24"/>
+        </w:rPr>
+        <w:t>AccessLogEntry</w:t>
+      </w:r>
+      <w:proofErr w:type="spellEnd"/>
+      <w:r>
+        <w:rPr>
+          <w:rFonts w:ascii="Cambria" w:hAnsi="Cambria"/>
+          <w:sz w:val="24"/>
+          <w:szCs w:val="24"/>
+        </w:rPr>
+        <w:t xml:space="preserve"> object which contains the fields: </w:t>
+      </w:r>
+      <w:proofErr w:type="spellStart"/>
+      <w:r>
+        <w:rPr>
+          <w:rFonts w:ascii="Cambria" w:hAnsi="Cambria"/>
+          <w:sz w:val="24"/>
+          <w:szCs w:val="24"/>
+        </w:rPr>
+        <w:t>ipAddress</w:t>
+      </w:r>
+      <w:proofErr w:type="spellEnd"/>
+      <w:r>
+        <w:rPr>
+          <w:rFonts w:ascii="Cambria" w:hAnsi="Cambria"/>
+          <w:sz w:val="24"/>
+          <w:szCs w:val="24"/>
+        </w:rPr>
+        <w:t xml:space="preserve">, date, method, resource, protocol, status, </w:t>
+      </w:r>
+      <w:proofErr w:type="spellStart"/>
+      <w:r>
+        <w:rPr>
+          <w:rFonts w:ascii="Cambria" w:hAnsi="Cambria"/>
+          <w:sz w:val="24"/>
+          <w:szCs w:val="24"/>
+        </w:rPr>
+        <w:t>url</w:t>
+      </w:r>
+      <w:proofErr w:type="spellEnd"/>
+      <w:r>
+        <w:rPr>
+          <w:rFonts w:ascii="Cambria" w:hAnsi="Cambria"/>
+          <w:sz w:val="24"/>
+          <w:szCs w:val="24"/>
+        </w:rPr>
+        <w:t xml:space="preserve">, </w:t>
+      </w:r>
+      <w:proofErr w:type="spellStart"/>
+      <w:r>
+        <w:rPr>
+          <w:rFonts w:ascii="Cambria" w:hAnsi="Cambria"/>
+          <w:sz w:val="24"/>
+          <w:szCs w:val="24"/>
+        </w:rPr>
+        <w:t>userAgent</w:t>
+      </w:r>
+      <w:proofErr w:type="spellEnd"/>
     </w:p>
     <w:p>
       <w:pPr>
@@ -4806,6 +5851,8 @@
           <w:szCs w:val="24"/>
         </w:rPr>
       </w:pPr>
+      <w:proofErr w:type="spellStart"/>
+      <w:proofErr w:type="gramStart"/>
       <w:r>
         <w:rPr>
           <w:rFonts w:ascii="Cambria" w:hAnsi="Cambria"/>
@@ -4814,6 +5861,8 @@
         </w:rPr>
         <w:t>ipAddress</w:t>
       </w:r>
+      <w:proofErr w:type="spellEnd"/>
+      <w:proofErr w:type="gramEnd"/>
       <w:r>
         <w:rPr>
           <w:rFonts w:ascii="Cambria" w:hAnsi="Cambria"/>
@@ -4854,13 +5903,23 @@
           <w:szCs w:val="24"/>
         </w:rPr>
       </w:pPr>
-      <w:r>
-        <w:rPr>
-          <w:rFonts w:ascii="Cambria" w:hAnsi="Cambria"/>
-          <w:sz w:val="24"/>
-          <w:szCs w:val="24"/>
-        </w:rPr>
-        <w:t xml:space="preserve">date: </w:t>
+      <w:proofErr w:type="gramStart"/>
+      <w:r>
+        <w:rPr>
+          <w:rFonts w:ascii="Cambria" w:hAnsi="Cambria"/>
+          <w:sz w:val="24"/>
+          <w:szCs w:val="24"/>
+        </w:rPr>
+        <w:t>date</w:t>
+      </w:r>
+      <w:proofErr w:type="gramEnd"/>
+      <w:r>
+        <w:rPr>
+          <w:rFonts w:ascii="Cambria" w:hAnsi="Cambria"/>
+          <w:sz w:val="24"/>
+          <w:szCs w:val="24"/>
+        </w:rPr>
+        <w:t xml:space="preserve">: </w:t>
       </w:r>
       <w:r>
         <w:rPr>
@@ -4886,13 +5945,23 @@
           <w:szCs w:val="24"/>
         </w:rPr>
       </w:pPr>
-      <w:r>
-        <w:rPr>
-          <w:rFonts w:ascii="Cambria" w:hAnsi="Cambria"/>
-          <w:sz w:val="24"/>
-          <w:szCs w:val="24"/>
-        </w:rPr>
-        <w:t>method: GET</w:t>
+      <w:proofErr w:type="gramStart"/>
+      <w:r>
+        <w:rPr>
+          <w:rFonts w:ascii="Cambria" w:hAnsi="Cambria"/>
+          <w:sz w:val="24"/>
+          <w:szCs w:val="24"/>
+        </w:rPr>
+        <w:t>method</w:t>
+      </w:r>
+      <w:proofErr w:type="gramEnd"/>
+      <w:r>
+        <w:rPr>
+          <w:rFonts w:ascii="Cambria" w:hAnsi="Cambria"/>
+          <w:sz w:val="24"/>
+          <w:szCs w:val="24"/>
+        </w:rPr>
+        <w:t>: GET</w:t>
       </w:r>
     </w:p>
     <w:p>
@@ -4910,13 +5979,23 @@
           <w:szCs w:val="24"/>
         </w:rPr>
       </w:pPr>
-      <w:r>
-        <w:rPr>
-          <w:rFonts w:ascii="Cambria" w:hAnsi="Cambria"/>
-          <w:sz w:val="24"/>
-          <w:szCs w:val="24"/>
-        </w:rPr>
-        <w:t xml:space="preserve">resource: </w:t>
+      <w:proofErr w:type="gramStart"/>
+      <w:r>
+        <w:rPr>
+          <w:rFonts w:ascii="Cambria" w:hAnsi="Cambria"/>
+          <w:sz w:val="24"/>
+          <w:szCs w:val="24"/>
+        </w:rPr>
+        <w:t>resource</w:t>
+      </w:r>
+      <w:proofErr w:type="gramEnd"/>
+      <w:r>
+        <w:rPr>
+          <w:rFonts w:ascii="Cambria" w:hAnsi="Cambria"/>
+          <w:sz w:val="24"/>
+          <w:szCs w:val="24"/>
+        </w:rPr>
+        <w:t xml:space="preserve">: </w:t>
       </w:r>
       <w:r>
         <w:rPr>
@@ -4942,6 +6021,7 @@
           <w:szCs w:val="24"/>
         </w:rPr>
       </w:pPr>
+      <w:proofErr w:type="gramStart"/>
       <w:r>
         <w:rPr>
           <w:rFonts w:ascii="Cambria" w:hAnsi="Cambria"/>
@@ -4950,6 +6030,7 @@
         </w:rPr>
         <w:t>protocol</w:t>
       </w:r>
+      <w:proofErr w:type="gramEnd"/>
       <w:r>
         <w:rPr>
           <w:rFonts w:ascii="Cambria" w:hAnsi="Cambria"/>
@@ -4982,13 +6063,23 @@
           <w:szCs w:val="24"/>
         </w:rPr>
       </w:pPr>
-      <w:r>
-        <w:rPr>
-          <w:rFonts w:ascii="Cambria" w:hAnsi="Cambria"/>
-          <w:sz w:val="24"/>
-          <w:szCs w:val="24"/>
-        </w:rPr>
-        <w:t xml:space="preserve">status: </w:t>
+      <w:proofErr w:type="gramStart"/>
+      <w:r>
+        <w:rPr>
+          <w:rFonts w:ascii="Cambria" w:hAnsi="Cambria"/>
+          <w:sz w:val="24"/>
+          <w:szCs w:val="24"/>
+        </w:rPr>
+        <w:t>status</w:t>
+      </w:r>
+      <w:proofErr w:type="gramEnd"/>
+      <w:r>
+        <w:rPr>
+          <w:rFonts w:ascii="Cambria" w:hAnsi="Cambria"/>
+          <w:sz w:val="24"/>
+          <w:szCs w:val="24"/>
+        </w:rPr>
+        <w:t xml:space="preserve">: </w:t>
       </w:r>
       <w:r>
         <w:rPr>
@@ -5014,13 +6105,25 @@
           <w:szCs w:val="24"/>
         </w:rPr>
       </w:pPr>
-      <w:r>
-        <w:rPr>
-          <w:rFonts w:ascii="Cambria" w:hAnsi="Cambria"/>
-          <w:sz w:val="24"/>
-          <w:szCs w:val="24"/>
-        </w:rPr>
-        <w:t xml:space="preserve">url: </w:t>
+      <w:proofErr w:type="spellStart"/>
+      <w:proofErr w:type="gramStart"/>
+      <w:r>
+        <w:rPr>
+          <w:rFonts w:ascii="Cambria" w:hAnsi="Cambria"/>
+          <w:sz w:val="24"/>
+          <w:szCs w:val="24"/>
+        </w:rPr>
+        <w:t>url</w:t>
+      </w:r>
+      <w:proofErr w:type="spellEnd"/>
+      <w:proofErr w:type="gramEnd"/>
+      <w:r>
+        <w:rPr>
+          <w:rFonts w:ascii="Cambria" w:hAnsi="Cambria"/>
+          <w:sz w:val="24"/>
+          <w:szCs w:val="24"/>
+        </w:rPr>
+        <w:t xml:space="preserve">: </w:t>
       </w:r>
       <w:r>
         <w:rPr>
@@ -5054,13 +6157,25 @@
           <w:szCs w:val="24"/>
         </w:rPr>
       </w:pPr>
-      <w:r>
-        <w:rPr>
-          <w:rFonts w:ascii="Cambria" w:hAnsi="Cambria"/>
-          <w:sz w:val="24"/>
-          <w:szCs w:val="24"/>
-        </w:rPr>
-        <w:t>userAgent: Mozilla/5.0</w:t>
+      <w:proofErr w:type="spellStart"/>
+      <w:proofErr w:type="gramStart"/>
+      <w:r>
+        <w:rPr>
+          <w:rFonts w:ascii="Cambria" w:hAnsi="Cambria"/>
+          <w:sz w:val="24"/>
+          <w:szCs w:val="24"/>
+        </w:rPr>
+        <w:t>userAgent</w:t>
+      </w:r>
+      <w:proofErr w:type="spellEnd"/>
+      <w:proofErr w:type="gramEnd"/>
+      <w:r>
+        <w:rPr>
+          <w:rFonts w:ascii="Cambria" w:hAnsi="Cambria"/>
+          <w:sz w:val="24"/>
+          <w:szCs w:val="24"/>
+        </w:rPr>
+        <w:t>: Mozilla/5.0</w:t>
       </w:r>
     </w:p>
     <w:p>
@@ -5174,6 +6289,7 @@
         </w:rPr>
         <w:t xml:space="preserve">Using the </w:t>
       </w:r>
+      <w:proofErr w:type="spellStart"/>
       <w:r>
         <w:rPr>
           <w:rFonts w:ascii="Cambria" w:hAnsi="Cambria"/>
@@ -5188,7 +6304,34 @@
           <w:sz w:val="24"/>
           <w:szCs w:val="24"/>
         </w:rPr>
-        <w:t xml:space="preserve">.tsv and address.tsv files, join the names data with the address data. </w:t>
+        <w:t>.tsv</w:t>
+      </w:r>
+      <w:proofErr w:type="spellEnd"/>
+      <w:r>
+        <w:rPr>
+          <w:rFonts w:ascii="Cambria" w:hAnsi="Cambria"/>
+          <w:sz w:val="24"/>
+          <w:szCs w:val="24"/>
+        </w:rPr>
+        <w:t xml:space="preserve"> and </w:t>
+      </w:r>
+      <w:proofErr w:type="spellStart"/>
+      <w:r>
+        <w:rPr>
+          <w:rFonts w:ascii="Cambria" w:hAnsi="Cambria"/>
+          <w:sz w:val="24"/>
+          <w:szCs w:val="24"/>
+        </w:rPr>
+        <w:t>address.tsv</w:t>
+      </w:r>
+      <w:proofErr w:type="spellEnd"/>
+      <w:r>
+        <w:rPr>
+          <w:rFonts w:ascii="Cambria" w:hAnsi="Cambria"/>
+          <w:sz w:val="24"/>
+          <w:szCs w:val="24"/>
+        </w:rPr>
+        <w:t xml:space="preserve"> files, join the names data with the address data. </w:t>
       </w:r>
     </w:p>
     <w:p>
@@ -5236,6 +6379,8 @@
           <w:szCs w:val="24"/>
         </w:rPr>
       </w:pPr>
+      <w:proofErr w:type="spellStart"/>
+      <w:proofErr w:type="gramStart"/>
       <w:r>
         <w:rPr>
           <w:rFonts w:ascii="Cambria" w:hAnsi="Cambria"/>
@@ -5252,6 +6397,8 @@
         </w:rPr>
         <w:t>.tsv</w:t>
       </w:r>
+      <w:proofErr w:type="spellEnd"/>
+      <w:proofErr w:type="gramEnd"/>
     </w:p>
     <w:p>
       <w:pPr>
@@ -5268,22 +6415,70 @@
           <w:szCs w:val="24"/>
         </w:rPr>
       </w:pPr>
-      <w:r>
-        <w:rPr>
-          <w:rFonts w:ascii="Cambria" w:hAnsi="Cambria"/>
-          <w:sz w:val="24"/>
-          <w:szCs w:val="24"/>
-        </w:rPr>
-        <w:t>company_id, company</w:t>
-      </w:r>
-      <w:r>
-        <w:rPr>
-          <w:rFonts w:ascii="Cambria" w:hAnsi="Cambria"/>
-          <w:sz w:val="24"/>
-          <w:szCs w:val="24"/>
-        </w:rPr>
-        <w:t>_name, address_id</w:t>
-      </w:r>
+      <w:proofErr w:type="spellStart"/>
+      <w:proofErr w:type="gramStart"/>
+      <w:r>
+        <w:rPr>
+          <w:rFonts w:ascii="Cambria" w:hAnsi="Cambria"/>
+          <w:sz w:val="24"/>
+          <w:szCs w:val="24"/>
+        </w:rPr>
+        <w:t>company</w:t>
+      </w:r>
+      <w:proofErr w:type="gramEnd"/>
+      <w:r>
+        <w:rPr>
+          <w:rFonts w:ascii="Cambria" w:hAnsi="Cambria"/>
+          <w:sz w:val="24"/>
+          <w:szCs w:val="24"/>
+        </w:rPr>
+        <w:t>_id</w:t>
+      </w:r>
+      <w:proofErr w:type="spellEnd"/>
+      <w:r>
+        <w:rPr>
+          <w:rFonts w:ascii="Cambria" w:hAnsi="Cambria"/>
+          <w:sz w:val="24"/>
+          <w:szCs w:val="24"/>
+        </w:rPr>
+        <w:t xml:space="preserve">, </w:t>
+      </w:r>
+      <w:proofErr w:type="spellStart"/>
+      <w:r>
+        <w:rPr>
+          <w:rFonts w:ascii="Cambria" w:hAnsi="Cambria"/>
+          <w:sz w:val="24"/>
+          <w:szCs w:val="24"/>
+        </w:rPr>
+        <w:t>company</w:t>
+      </w:r>
+      <w:r>
+        <w:rPr>
+          <w:rFonts w:ascii="Cambria" w:hAnsi="Cambria"/>
+          <w:sz w:val="24"/>
+          <w:szCs w:val="24"/>
+        </w:rPr>
+        <w:t>_name</w:t>
+      </w:r>
+      <w:proofErr w:type="spellEnd"/>
+      <w:r>
+        <w:rPr>
+          <w:rFonts w:ascii="Cambria" w:hAnsi="Cambria"/>
+          <w:sz w:val="24"/>
+          <w:szCs w:val="24"/>
+        </w:rPr>
+        <w:t xml:space="preserve">, </w:t>
+      </w:r>
+      <w:proofErr w:type="spellStart"/>
+      <w:r>
+        <w:rPr>
+          <w:rFonts w:ascii="Cambria" w:hAnsi="Cambria"/>
+          <w:sz w:val="24"/>
+          <w:szCs w:val="24"/>
+        </w:rPr>
+        <w:t>address_id</w:t>
+      </w:r>
+      <w:proofErr w:type="spellEnd"/>
     </w:p>
     <w:p>
       <w:pPr>
@@ -5300,13 +6495,25 @@
           <w:szCs w:val="24"/>
         </w:rPr>
       </w:pPr>
-      <w:r>
-        <w:rPr>
-          <w:rFonts w:ascii="Cambria" w:hAnsi="Cambria"/>
-          <w:sz w:val="24"/>
-          <w:szCs w:val="24"/>
-        </w:rPr>
-        <w:t xml:space="preserve">address.tsv </w:t>
+      <w:proofErr w:type="spellStart"/>
+      <w:proofErr w:type="gramStart"/>
+      <w:r>
+        <w:rPr>
+          <w:rFonts w:ascii="Cambria" w:hAnsi="Cambria"/>
+          <w:sz w:val="24"/>
+          <w:szCs w:val="24"/>
+        </w:rPr>
+        <w:t>address.tsv</w:t>
+      </w:r>
+      <w:proofErr w:type="spellEnd"/>
+      <w:proofErr w:type="gramEnd"/>
+      <w:r>
+        <w:rPr>
+          <w:rFonts w:ascii="Cambria" w:hAnsi="Cambria"/>
+          <w:sz w:val="24"/>
+          <w:szCs w:val="24"/>
+        </w:rPr>
+        <w:t xml:space="preserve"> </w:t>
       </w:r>
     </w:p>
     <w:p>
@@ -5324,14 +6531,62 @@
           <w:szCs w:val="24"/>
         </w:rPr>
       </w:pPr>
-      <w:r>
-        <w:rPr>
-          <w:rFonts w:ascii="Cambria" w:hAnsi="Cambria"/>
-          <w:sz w:val="24"/>
-          <w:szCs w:val="24"/>
-        </w:rPr>
-        <w:t>address_id, street_address, city, state, zip_code</w:t>
-      </w:r>
+      <w:proofErr w:type="spellStart"/>
+      <w:proofErr w:type="gramStart"/>
+      <w:r>
+        <w:rPr>
+          <w:rFonts w:ascii="Cambria" w:hAnsi="Cambria"/>
+          <w:sz w:val="24"/>
+          <w:szCs w:val="24"/>
+        </w:rPr>
+        <w:t>address</w:t>
+      </w:r>
+      <w:proofErr w:type="gramEnd"/>
+      <w:r>
+        <w:rPr>
+          <w:rFonts w:ascii="Cambria" w:hAnsi="Cambria"/>
+          <w:sz w:val="24"/>
+          <w:szCs w:val="24"/>
+        </w:rPr>
+        <w:t>_id</w:t>
+      </w:r>
+      <w:proofErr w:type="spellEnd"/>
+      <w:r>
+        <w:rPr>
+          <w:rFonts w:ascii="Cambria" w:hAnsi="Cambria"/>
+          <w:sz w:val="24"/>
+          <w:szCs w:val="24"/>
+        </w:rPr>
+        <w:t xml:space="preserve">, </w:t>
+      </w:r>
+      <w:proofErr w:type="spellStart"/>
+      <w:r>
+        <w:rPr>
+          <w:rFonts w:ascii="Cambria" w:hAnsi="Cambria"/>
+          <w:sz w:val="24"/>
+          <w:szCs w:val="24"/>
+        </w:rPr>
+        <w:t>street_address</w:t>
+      </w:r>
+      <w:proofErr w:type="spellEnd"/>
+      <w:r>
+        <w:rPr>
+          <w:rFonts w:ascii="Cambria" w:hAnsi="Cambria"/>
+          <w:sz w:val="24"/>
+          <w:szCs w:val="24"/>
+        </w:rPr>
+        <w:t xml:space="preserve">, city, state, </w:t>
+      </w:r>
+      <w:proofErr w:type="spellStart"/>
+      <w:r>
+        <w:rPr>
+          <w:rFonts w:ascii="Cambria" w:hAnsi="Cambria"/>
+          <w:sz w:val="24"/>
+          <w:szCs w:val="24"/>
+        </w:rPr>
+        <w:t>zip_code</w:t>
+      </w:r>
+      <w:proofErr w:type="spellEnd"/>
     </w:p>
     <w:p>
       <w:pPr>
@@ -5489,7 +6744,25 @@
           <w:sz w:val="24"/>
           <w:szCs w:val="24"/>
         </w:rPr>
-        <w:t>/user/cloudera/spark-workshop-data/join/</w:t>
+        <w:t>/user/</w:t>
+      </w:r>
+      <w:proofErr w:type="spellStart"/>
+      <w:r>
+        <w:rPr>
+          <w:rFonts w:ascii="Cambria" w:hAnsi="Cambria"/>
+          <w:sz w:val="24"/>
+          <w:szCs w:val="24"/>
+        </w:rPr>
+        <w:t>cloudera</w:t>
+      </w:r>
+      <w:proofErr w:type="spellEnd"/>
+      <w:r>
+        <w:rPr>
+          <w:rFonts w:ascii="Cambria" w:hAnsi="Cambria"/>
+          <w:sz w:val="24"/>
+          <w:szCs w:val="24"/>
+        </w:rPr>
+        <w:t>/spark-workshop-data/join/</w:t>
       </w:r>
     </w:p>
     <w:p>
@@ -5729,14 +7002,70 @@
           <w:szCs w:val="24"/>
         </w:rPr>
       </w:pPr>
-      <w:r>
-        <w:rPr>
-          <w:rFonts w:ascii="Cambria" w:hAnsi="Cambria"/>
-          <w:sz w:val="24"/>
-          <w:szCs w:val="24"/>
-        </w:rPr>
-        <w:t>UserID, Name, TransactionID, TransactionCode, Reason, BankID</w:t>
-      </w:r>
+      <w:proofErr w:type="spellStart"/>
+      <w:r>
+        <w:rPr>
+          <w:rFonts w:ascii="Cambria" w:hAnsi="Cambria"/>
+          <w:sz w:val="24"/>
+          <w:szCs w:val="24"/>
+        </w:rPr>
+        <w:t>UserID</w:t>
+      </w:r>
+      <w:proofErr w:type="spellEnd"/>
+      <w:r>
+        <w:rPr>
+          <w:rFonts w:ascii="Cambria" w:hAnsi="Cambria"/>
+          <w:sz w:val="24"/>
+          <w:szCs w:val="24"/>
+        </w:rPr>
+        <w:t xml:space="preserve">, Name, </w:t>
+      </w:r>
+      <w:proofErr w:type="spellStart"/>
+      <w:r>
+        <w:rPr>
+          <w:rFonts w:ascii="Cambria" w:hAnsi="Cambria"/>
+          <w:sz w:val="24"/>
+          <w:szCs w:val="24"/>
+        </w:rPr>
+        <w:t>TransactionID</w:t>
+      </w:r>
+      <w:proofErr w:type="spellEnd"/>
+      <w:r>
+        <w:rPr>
+          <w:rFonts w:ascii="Cambria" w:hAnsi="Cambria"/>
+          <w:sz w:val="24"/>
+          <w:szCs w:val="24"/>
+        </w:rPr>
+        <w:t xml:space="preserve">, </w:t>
+      </w:r>
+      <w:proofErr w:type="spellStart"/>
+      <w:r>
+        <w:rPr>
+          <w:rFonts w:ascii="Cambria" w:hAnsi="Cambria"/>
+          <w:sz w:val="24"/>
+          <w:szCs w:val="24"/>
+        </w:rPr>
+        <w:t>TransactionCode</w:t>
+      </w:r>
+      <w:proofErr w:type="spellEnd"/>
+      <w:r>
+        <w:rPr>
+          <w:rFonts w:ascii="Cambria" w:hAnsi="Cambria"/>
+          <w:sz w:val="24"/>
+          <w:szCs w:val="24"/>
+        </w:rPr>
+        <w:t xml:space="preserve">, Reason, </w:t>
+      </w:r>
+      <w:proofErr w:type="spellStart"/>
+      <w:r>
+        <w:rPr>
+          <w:rFonts w:ascii="Cambria" w:hAnsi="Cambria"/>
+          <w:sz w:val="24"/>
+          <w:szCs w:val="24"/>
+        </w:rPr>
+        <w:t>BankID</w:t>
+      </w:r>
+      <w:proofErr w:type="spellEnd"/>
     </w:p>
     <w:p>
       <w:pPr>
@@ -5783,7 +7112,43 @@
           <w:sz w:val="24"/>
           <w:szCs w:val="24"/>
         </w:rPr>
-        <w:t xml:space="preserve">Create a map with the following key value pairs (where the key is the TransactionCode and the value is a translated TransactionCode) and </w:t>
+        <w:t xml:space="preserve">Create a map with the following key value pairs (where the key is the </w:t>
+      </w:r>
+      <w:proofErr w:type="spellStart"/>
+      <w:r>
+        <w:rPr>
+          <w:rFonts w:ascii="Cambria" w:hAnsi="Cambria"/>
+          <w:sz w:val="24"/>
+          <w:szCs w:val="24"/>
+        </w:rPr>
+        <w:t>TransactionCode</w:t>
+      </w:r>
+      <w:proofErr w:type="spellEnd"/>
+      <w:r>
+        <w:rPr>
+          <w:rFonts w:ascii="Cambria" w:hAnsi="Cambria"/>
+          <w:sz w:val="24"/>
+          <w:szCs w:val="24"/>
+        </w:rPr>
+        <w:t xml:space="preserve"> and the value is a translated </w:t>
+      </w:r>
+      <w:proofErr w:type="spellStart"/>
+      <w:r>
+        <w:rPr>
+          <w:rFonts w:ascii="Cambria" w:hAnsi="Cambria"/>
+          <w:sz w:val="24"/>
+          <w:szCs w:val="24"/>
+        </w:rPr>
+        <w:t>TransactionCode</w:t>
+      </w:r>
+      <w:proofErr w:type="spellEnd"/>
+      <w:r>
+        <w:rPr>
+          <w:rFonts w:ascii="Cambria" w:hAnsi="Cambria"/>
+          <w:sz w:val="24"/>
+          <w:szCs w:val="24"/>
+        </w:rPr>
+        <w:t xml:space="preserve">) and </w:t>
       </w:r>
       <w:r>
         <w:rPr>
@@ -6100,7 +7465,25 @@
           <w:sz w:val="24"/>
           <w:szCs w:val="24"/>
         </w:rPr>
-        <w:t>/user/cloudera/spark-workshop-data/transactions/</w:t>
+        <w:t>/user/</w:t>
+      </w:r>
+      <w:proofErr w:type="spellStart"/>
+      <w:r>
+        <w:rPr>
+          <w:rFonts w:ascii="Cambria" w:hAnsi="Cambria"/>
+          <w:sz w:val="24"/>
+          <w:szCs w:val="24"/>
+        </w:rPr>
+        <w:t>cloudera</w:t>
+      </w:r>
+      <w:proofErr w:type="spellEnd"/>
+      <w:r>
+        <w:rPr>
+          <w:rFonts w:ascii="Cambria" w:hAnsi="Cambria"/>
+          <w:sz w:val="24"/>
+          <w:szCs w:val="24"/>
+        </w:rPr>
+        <w:t>/spark-workshop-data/transactions/</w:t>
       </w:r>
     </w:p>
     <w:p/>
@@ -6210,21 +7593,23 @@
         </w:rPr>
         <w:t xml:space="preserve"> most used </w:t>
       </w:r>
-      <w:r>
-        <w:rPr>
-          <w:rFonts w:ascii="Cambria" w:hAnsi="Cambria"/>
-          <w:sz w:val="24"/>
-          <w:szCs w:val="24"/>
-        </w:rPr>
-        <w:t xml:space="preserve">TransactionCodes </w:t>
-      </w:r>
-      <w:r>
-        <w:rPr>
-          <w:rFonts w:ascii="Cambria" w:hAnsi="Cambria"/>
-          <w:sz w:val="24"/>
-          <w:szCs w:val="24"/>
-        </w:rPr>
-        <w:t>for that bank</w:t>
+      <w:proofErr w:type="spellStart"/>
+      <w:r>
+        <w:rPr>
+          <w:rFonts w:ascii="Cambria" w:hAnsi="Cambria"/>
+          <w:sz w:val="24"/>
+          <w:szCs w:val="24"/>
+        </w:rPr>
+        <w:t>TransactionCodes</w:t>
+      </w:r>
+      <w:proofErr w:type="spellEnd"/>
+      <w:r>
+        <w:rPr>
+          <w:rFonts w:ascii="Cambria" w:hAnsi="Cambria"/>
+          <w:sz w:val="24"/>
+          <w:szCs w:val="24"/>
+        </w:rPr>
+        <w:t xml:space="preserve"> for that bank</w:t>
       </w:r>
       <w:r>
         <w:rPr>
@@ -6257,7 +7642,433 @@
           <w:sz w:val="24"/>
           <w:szCs w:val="24"/>
         </w:rPr>
-        <w:t xml:space="preserve"> variable first to contain all the most used TransactionCodes for each bank by processing the data and collecting it to the Driver</w:t>
+        <w:t xml:space="preserve"> variable first to contain all the most used </w:t>
+      </w:r>
+      <w:proofErr w:type="spellStart"/>
+      <w:r>
+        <w:rPr>
+          <w:rFonts w:ascii="Cambria" w:hAnsi="Cambria"/>
+          <w:sz w:val="24"/>
+          <w:szCs w:val="24"/>
+        </w:rPr>
+        <w:t>TransactionCodes</w:t>
+      </w:r>
+      <w:proofErr w:type="spellEnd"/>
+      <w:r>
+        <w:rPr>
+          <w:rFonts w:ascii="Cambria" w:hAnsi="Cambria"/>
+          <w:sz w:val="24"/>
+          <w:szCs w:val="24"/>
+        </w:rPr>
+        <w:t xml:space="preserve"> for each bank by processing the data and collecting it to the Driver.</w:t>
+      </w:r>
+    </w:p>
+    <w:p>
+      <w:pPr>
+        <w:rPr>
+          <w:rFonts w:ascii="Cambria" w:hAnsi="Cambria"/>
+          <w:sz w:val="24"/>
+          <w:szCs w:val="24"/>
+        </w:rPr>
+      </w:pPr>
+    </w:p>
+    <w:p/>
+    <w:p/>
+    <w:p>
+      <w:r>
+        <w:br w:type="page"/>
+      </w:r>
+    </w:p>
+    <w:p>
+      <w:pPr>
+        <w:pStyle w:val="Heading1"/>
+        <w:rPr>
+          <w:rFonts w:ascii="Arial" w:hAnsi="Arial" w:cs="Arial"/>
+        </w:rPr>
+      </w:pPr>
+      <w:r>
+        <w:rPr>
+          <w:rFonts w:ascii="Arial" w:hAnsi="Arial" w:cs="Arial"/>
+        </w:rPr>
+        <w:t xml:space="preserve">Advanced </w:t>
+      </w:r>
+      <w:r>
+        <w:rPr>
+          <w:rFonts w:ascii="Arial" w:hAnsi="Arial" w:cs="Arial"/>
+        </w:rPr>
+        <w:t xml:space="preserve">Final </w:t>
+      </w:r>
+      <w:r>
+        <w:rPr>
+          <w:rFonts w:ascii="Arial" w:hAnsi="Arial" w:cs="Arial"/>
+        </w:rPr>
+        <w:t xml:space="preserve">Exercise </w:t>
+      </w:r>
+      <w:r>
+        <w:rPr>
+          <w:rFonts w:ascii="Arial" w:hAnsi="Arial" w:cs="Arial"/>
+        </w:rPr>
+        <w:t xml:space="preserve">– </w:t>
+      </w:r>
+      <w:r>
+        <w:rPr>
+          <w:rFonts w:ascii="Arial" w:hAnsi="Arial" w:cs="Arial"/>
+        </w:rPr>
+        <w:t>Job Title</w:t>
+      </w:r>
+    </w:p>
+    <w:p>
+      <w:pPr>
+        <w:rPr>
+          <w:rFonts w:ascii="Cambria" w:hAnsi="Cambria"/>
+          <w:sz w:val="24"/>
+          <w:szCs w:val="24"/>
+        </w:rPr>
+      </w:pPr>
+    </w:p>
+    <w:p>
+      <w:pPr>
+        <w:rPr>
+          <w:b/>
+          <w:sz w:val="28"/>
+          <w:szCs w:val="28"/>
+        </w:rPr>
+      </w:pPr>
+      <w:r>
+        <w:rPr>
+          <w:b/>
+          <w:sz w:val="28"/>
+          <w:szCs w:val="28"/>
+        </w:rPr>
+        <w:t>Question:</w:t>
+      </w:r>
+    </w:p>
+    <w:p>
+      <w:pPr>
+        <w:rPr>
+          <w:rFonts w:ascii="Cambria" w:hAnsi="Cambria"/>
+          <w:sz w:val="24"/>
+          <w:szCs w:val="24"/>
+        </w:rPr>
+      </w:pPr>
+      <w:r>
+        <w:rPr>
+          <w:rFonts w:ascii="Cambria" w:hAnsi="Cambria"/>
+          <w:sz w:val="24"/>
+          <w:szCs w:val="24"/>
+        </w:rPr>
+        <w:t xml:space="preserve">In this </w:t>
+      </w:r>
+      <w:r>
+        <w:rPr>
+          <w:rFonts w:ascii="Cambria" w:hAnsi="Cambria"/>
+          <w:sz w:val="24"/>
+          <w:szCs w:val="24"/>
+        </w:rPr>
+        <w:t>exercise you will use two files:</w:t>
+      </w:r>
+      <w:r>
+        <w:rPr>
+          <w:rFonts w:ascii="Cambria" w:hAnsi="Cambria"/>
+          <w:sz w:val="24"/>
+          <w:szCs w:val="24"/>
+        </w:rPr>
+        <w:t xml:space="preserve"> </w:t>
+      </w:r>
+      <w:r>
+        <w:rPr>
+          <w:rFonts w:ascii="Cambria" w:hAnsi="Cambria"/>
+          <w:sz w:val="24"/>
+          <w:szCs w:val="24"/>
+        </w:rPr>
+        <w:t>“non_standard_job_titles.txt”, which</w:t>
+      </w:r>
+      <w:r>
+        <w:rPr>
+          <w:rFonts w:ascii="Cambria" w:hAnsi="Cambria"/>
+          <w:sz w:val="24"/>
+          <w:szCs w:val="24"/>
+        </w:rPr>
+        <w:t xml:space="preserve"> conta</w:t>
+      </w:r>
+      <w:r>
+        <w:rPr>
+          <w:rFonts w:ascii="Cambria" w:hAnsi="Cambria"/>
+          <w:sz w:val="24"/>
+          <w:szCs w:val="24"/>
+        </w:rPr>
+        <w:t>ins random job titles extracted from some job search web sites and “standard_job_titles.txt”, which</w:t>
+      </w:r>
+      <w:r>
+        <w:rPr>
+          <w:rFonts w:ascii="Cambria" w:hAnsi="Cambria"/>
+          <w:sz w:val="24"/>
+          <w:szCs w:val="24"/>
+        </w:rPr>
+        <w:t xml:space="preserve"> contains standardized job titles defined by the U.S. Bureau of Labor. </w:t>
+      </w:r>
+      <w:r>
+        <w:rPr>
+          <w:rFonts w:ascii="Cambria" w:hAnsi="Cambria"/>
+          <w:sz w:val="24"/>
+          <w:szCs w:val="24"/>
+        </w:rPr>
+        <w:t>M</w:t>
+      </w:r>
+      <w:r>
+        <w:rPr>
+          <w:rFonts w:ascii="Cambria" w:hAnsi="Cambria"/>
+          <w:sz w:val="24"/>
+          <w:szCs w:val="24"/>
+        </w:rPr>
+        <w:t>atch the non-standard job titles to the standard job titles.</w:t>
+      </w:r>
+    </w:p>
+    <w:p>
+      <w:pPr>
+        <w:rPr>
+          <w:rFonts w:ascii="Cambria" w:hAnsi="Cambria"/>
+          <w:sz w:val="24"/>
+          <w:szCs w:val="24"/>
+        </w:rPr>
+      </w:pPr>
+    </w:p>
+    <w:p>
+      <w:pPr>
+        <w:rPr>
+          <w:rFonts w:ascii="Cambria" w:hAnsi="Cambria"/>
+          <w:sz w:val="24"/>
+          <w:szCs w:val="24"/>
+        </w:rPr>
+      </w:pPr>
+      <w:r>
+        <w:rPr>
+          <w:rFonts w:ascii="Cambria" w:hAnsi="Cambria"/>
+          <w:sz w:val="24"/>
+          <w:szCs w:val="24"/>
+        </w:rPr>
+        <w:t>Files can be found in two locations:</w:t>
+      </w:r>
+    </w:p>
+    <w:p>
+      <w:pPr>
+        <w:pStyle w:val="ListParagraph"/>
+        <w:numPr>
+          <w:ilvl w:val="0"/>
+          <w:numId w:val="6"/>
+        </w:numPr>
+        <w:shd w:val="clear" w:color="auto" w:fill="FFFFFF"/>
+        <w:rPr>
+          <w:rFonts w:ascii="Cambria" w:hAnsi="Cambria"/>
+          <w:sz w:val="24"/>
+          <w:szCs w:val="24"/>
+        </w:rPr>
+      </w:pPr>
+      <w:r>
+        <w:rPr>
+          <w:rFonts w:ascii="Cambria" w:hAnsi="Cambria"/>
+          <w:sz w:val="24"/>
+          <w:szCs w:val="24"/>
+        </w:rPr>
+        <w:t>I</w:t>
+      </w:r>
+      <w:r>
+        <w:rPr>
+          <w:rFonts w:ascii="Cambria" w:hAnsi="Cambria"/>
+          <w:sz w:val="24"/>
+          <w:szCs w:val="24"/>
+        </w:rPr>
+        <w:t xml:space="preserve">n the </w:t>
+      </w:r>
+      <w:r>
+        <w:rPr>
+          <w:rFonts w:ascii="Cambria" w:hAnsi="Cambria"/>
+          <w:sz w:val="24"/>
+          <w:szCs w:val="24"/>
+        </w:rPr>
+        <w:t>spark-workshop-data.zip file</w:t>
+      </w:r>
+      <w:r>
+        <w:rPr>
+          <w:rFonts w:ascii="Cambria" w:hAnsi="Cambria"/>
+          <w:sz w:val="24"/>
+          <w:szCs w:val="24"/>
+        </w:rPr>
+        <w:t xml:space="preserve"> provided</w:t>
+      </w:r>
+      <w:r>
+        <w:rPr>
+          <w:rFonts w:ascii="Cambria" w:hAnsi="Cambria"/>
+          <w:sz w:val="24"/>
+          <w:szCs w:val="24"/>
+        </w:rPr>
+        <w:t xml:space="preserve">, in the </w:t>
+      </w:r>
+      <w:r>
+        <w:rPr>
+          <w:rFonts w:ascii="Cambria" w:hAnsi="Cambria"/>
+          <w:sz w:val="24"/>
+          <w:szCs w:val="24"/>
+        </w:rPr>
+        <w:t>“</w:t>
+      </w:r>
+      <w:r>
+        <w:rPr>
+          <w:rFonts w:ascii="Cambria" w:hAnsi="Cambria"/>
+          <w:sz w:val="24"/>
+          <w:szCs w:val="24"/>
+        </w:rPr>
+        <w:t>job-title</w:t>
+      </w:r>
+      <w:r>
+        <w:rPr>
+          <w:rFonts w:ascii="Cambria" w:hAnsi="Cambria"/>
+          <w:sz w:val="24"/>
+          <w:szCs w:val="24"/>
+        </w:rPr>
+        <w:t>”</w:t>
+      </w:r>
+      <w:r>
+        <w:rPr>
+          <w:rFonts w:ascii="Cambria" w:hAnsi="Cambria"/>
+          <w:sz w:val="24"/>
+          <w:szCs w:val="24"/>
+        </w:rPr>
+        <w:t xml:space="preserve"> subdirectory</w:t>
+      </w:r>
+    </w:p>
+    <w:p>
+      <w:pPr>
+        <w:pStyle w:val="ListParagraph"/>
+        <w:numPr>
+          <w:ilvl w:val="0"/>
+          <w:numId w:val="6"/>
+        </w:numPr>
+        <w:shd w:val="clear" w:color="auto" w:fill="FFFFFF"/>
+        <w:rPr>
+          <w:rFonts w:ascii="Cambria" w:hAnsi="Cambria"/>
+          <w:sz w:val="24"/>
+          <w:szCs w:val="24"/>
+        </w:rPr>
+      </w:pPr>
+      <w:r>
+        <w:rPr>
+          <w:rFonts w:ascii="Cambria" w:hAnsi="Cambria"/>
+          <w:sz w:val="24"/>
+          <w:szCs w:val="24"/>
+        </w:rPr>
+        <w:t xml:space="preserve">In HDFS (on the VM provided) at </w:t>
+      </w:r>
+    </w:p>
+    <w:p>
+      <w:pPr>
+        <w:pStyle w:val="ListParagraph"/>
+        <w:shd w:val="clear" w:color="auto" w:fill="FFFFFF"/>
+        <w:rPr>
+          <w:rFonts w:ascii="Cambria" w:hAnsi="Cambria"/>
+          <w:sz w:val="24"/>
+          <w:szCs w:val="24"/>
+        </w:rPr>
+      </w:pPr>
+      <w:r>
+        <w:rPr>
+          <w:rFonts w:ascii="Cambria" w:hAnsi="Cambria"/>
+          <w:sz w:val="24"/>
+          <w:szCs w:val="24"/>
+        </w:rPr>
+        <w:t>/user/</w:t>
+      </w:r>
+      <w:proofErr w:type="spellStart"/>
+      <w:r>
+        <w:rPr>
+          <w:rFonts w:ascii="Cambria" w:hAnsi="Cambria"/>
+          <w:sz w:val="24"/>
+          <w:szCs w:val="24"/>
+        </w:rPr>
+        <w:t>cloudera</w:t>
+      </w:r>
+      <w:proofErr w:type="spellEnd"/>
+      <w:r>
+        <w:rPr>
+          <w:rFonts w:ascii="Cambria" w:hAnsi="Cambria"/>
+          <w:sz w:val="24"/>
+          <w:szCs w:val="24"/>
+        </w:rPr>
+        <w:t>/spark-workshop-data/job-title/</w:t>
+      </w:r>
+    </w:p>
+    <w:p>
+      <w:pPr>
+        <w:rPr>
+          <w:rFonts w:ascii="Cambria" w:hAnsi="Cambria"/>
+          <w:sz w:val="24"/>
+          <w:szCs w:val="24"/>
+        </w:rPr>
+      </w:pPr>
+    </w:p>
+    <w:p>
+      <w:pPr>
+        <w:rPr>
+          <w:rFonts w:ascii="Cambria" w:hAnsi="Cambria"/>
+          <w:sz w:val="24"/>
+          <w:szCs w:val="24"/>
+        </w:rPr>
+      </w:pPr>
+      <w:r>
+        <w:rPr>
+          <w:rFonts w:ascii="Cambria" w:hAnsi="Cambria"/>
+          <w:sz w:val="24"/>
+          <w:szCs w:val="24"/>
+        </w:rPr>
+        <w:t>Possible Solutions</w:t>
+      </w:r>
+    </w:p>
+    <w:p>
+      <w:pPr>
+        <w:pStyle w:val="ListParagraph"/>
+        <w:numPr>
+          <w:ilvl w:val="0"/>
+          <w:numId w:val="21"/>
+        </w:numPr>
+        <w:rPr>
+          <w:rFonts w:ascii="Cambria" w:hAnsi="Cambria"/>
+          <w:sz w:val="24"/>
+          <w:szCs w:val="24"/>
+        </w:rPr>
+      </w:pPr>
+      <w:r>
+        <w:rPr>
+          <w:rFonts w:ascii="Cambria" w:hAnsi="Cambria"/>
+          <w:sz w:val="24"/>
+          <w:szCs w:val="24"/>
+        </w:rPr>
+        <w:t xml:space="preserve">A possible solution involves using  </w:t>
+      </w:r>
+      <w:proofErr w:type="spellStart"/>
+      <w:r>
+        <w:rPr>
+          <w:rFonts w:ascii="Cambria" w:hAnsi="Cambria"/>
+          <w:sz w:val="24"/>
+          <w:szCs w:val="24"/>
+        </w:rPr>
+        <w:t>Lucene</w:t>
+      </w:r>
+      <w:proofErr w:type="spellEnd"/>
+      <w:r>
+        <w:rPr>
+          <w:rFonts w:ascii="Cambria" w:hAnsi="Cambria"/>
+          <w:sz w:val="24"/>
+          <w:szCs w:val="24"/>
+        </w:rPr>
+        <w:t xml:space="preserve"> to index the standardized job titles and use each of the non-standardized job titles as the search </w:t>
+      </w:r>
+      <w:r>
+        <w:rPr>
+          <w:rFonts w:ascii="Cambria" w:hAnsi="Cambria"/>
+          <w:sz w:val="24"/>
+          <w:szCs w:val="24"/>
+        </w:rPr>
+        <w:t>query for determining what the standardized job title</w:t>
       </w:r>
       <w:bookmarkStart w:id="1" w:name="_GoBack"/>
       <w:bookmarkEnd w:id="1"/>
@@ -6269,57 +8080,13 @@
         </w:rPr>
         <w:t>.</w:t>
       </w:r>
-    </w:p>
-    <w:p>
-      <w:pPr>
-        <w:rPr>
-          <w:rFonts w:ascii="Cambria" w:hAnsi="Cambria"/>
-          <w:sz w:val="24"/>
-          <w:szCs w:val="24"/>
-        </w:rPr>
-      </w:pPr>
-    </w:p>
-    <w:p/>
-    <w:p>
-      <w:r>
-        <w:br w:type="page"/>
-      </w:r>
-    </w:p>
-    <w:p>
-      <w:pPr>
-        <w:pStyle w:val="Heading1"/>
-        <w:rPr>
-          <w:rFonts w:ascii="Arial" w:hAnsi="Arial" w:cs="Arial"/>
-        </w:rPr>
-      </w:pPr>
-      <w:r>
-        <w:rPr>
-          <w:rFonts w:ascii="Arial" w:hAnsi="Arial" w:cs="Arial"/>
-        </w:rPr>
-        <w:t xml:space="preserve">Advanced Exercise </w:t>
-      </w:r>
-      <w:r>
-        <w:rPr>
-          <w:rFonts w:ascii="Arial" w:hAnsi="Arial" w:cs="Arial"/>
-        </w:rPr>
-        <w:t xml:space="preserve">– </w:t>
-      </w:r>
-    </w:p>
-    <w:p>
-      <w:pPr>
-        <w:rPr>
-          <w:rFonts w:ascii="Cambria" w:hAnsi="Cambria"/>
-          <w:sz w:val="24"/>
-          <w:szCs w:val="24"/>
-        </w:rPr>
-      </w:pPr>
-      <w:r>
-        <w:rPr>
-          <w:rFonts w:ascii="Cambria" w:hAnsi="Cambria"/>
-          <w:sz w:val="24"/>
-          <w:szCs w:val="24"/>
-        </w:rPr>
-        <w:t>TBD</w:t>
+      <w:r>
+        <w:rPr>
+          <w:rFonts w:ascii="Cambria" w:hAnsi="Cambria"/>
+          <w:sz w:val="24"/>
+          <w:szCs w:val="24"/>
+        </w:rPr>
+        <w:t xml:space="preserve"> </w:t>
       </w:r>
     </w:p>
     <w:sectPr>
@@ -6993,6 +8760,119 @@
     </w:lvl>
   </w:abstractNum>
   <w:abstractNum w:abstractNumId="4">
+    <w:nsid w:val="1A8D3864"/>
+    <w:multiLevelType w:val="hybridMultilevel"/>
+    <w:tmpl w:val="172EBA24"/>
+    <w:lvl w:ilvl="0" w:tplc="04090001">
+      <w:start w:val="1"/>
+      <w:numFmt w:val="bullet"/>
+      <w:lvlText w:val=""/>
+      <w:lvlJc w:val="left"/>
+      <w:pPr>
+        <w:ind w:left="720" w:hanging="360"/>
+      </w:pPr>
+      <w:rPr>
+        <w:rFonts w:ascii="Symbol" w:hAnsi="Symbol" w:hint="default"/>
+      </w:rPr>
+    </w:lvl>
+    <w:lvl w:ilvl="1" w:tplc="04090003" w:tentative="1">
+      <w:start w:val="1"/>
+      <w:numFmt w:val="bullet"/>
+      <w:lvlText w:val="o"/>
+      <w:lvlJc w:val="left"/>
+      <w:pPr>
+        <w:ind w:left="1440" w:hanging="360"/>
+      </w:pPr>
+      <w:rPr>
+        <w:rFonts w:ascii="Courier New" w:hAnsi="Courier New" w:hint="default"/>
+      </w:rPr>
+    </w:lvl>
+    <w:lvl w:ilvl="2" w:tplc="04090005" w:tentative="1">
+      <w:start w:val="1"/>
+      <w:numFmt w:val="bullet"/>
+      <w:lvlText w:val=""/>
+      <w:lvlJc w:val="left"/>
+      <w:pPr>
+        <w:ind w:left="2160" w:hanging="360"/>
+      </w:pPr>
+      <w:rPr>
+        <w:rFonts w:ascii="Wingdings" w:hAnsi="Wingdings" w:hint="default"/>
+      </w:rPr>
+    </w:lvl>
+    <w:lvl w:ilvl="3" w:tplc="04090001" w:tentative="1">
+      <w:start w:val="1"/>
+      <w:numFmt w:val="bullet"/>
+      <w:lvlText w:val=""/>
+      <w:lvlJc w:val="left"/>
+      <w:pPr>
+        <w:ind w:left="2880" w:hanging="360"/>
+      </w:pPr>
+      <w:rPr>
+        <w:rFonts w:ascii="Symbol" w:hAnsi="Symbol" w:hint="default"/>
+      </w:rPr>
+    </w:lvl>
+    <w:lvl w:ilvl="4" w:tplc="04090003" w:tentative="1">
+      <w:start w:val="1"/>
+      <w:numFmt w:val="bullet"/>
+      <w:lvlText w:val="o"/>
+      <w:lvlJc w:val="left"/>
+      <w:pPr>
+        <w:ind w:left="3600" w:hanging="360"/>
+      </w:pPr>
+      <w:rPr>
+        <w:rFonts w:ascii="Courier New" w:hAnsi="Courier New" w:hint="default"/>
+      </w:rPr>
+    </w:lvl>
+    <w:lvl w:ilvl="5" w:tplc="04090005" w:tentative="1">
+      <w:start w:val="1"/>
+      <w:numFmt w:val="bullet"/>
+      <w:lvlText w:val=""/>
+      <w:lvlJc w:val="left"/>
+      <w:pPr>
+        <w:ind w:left="4320" w:hanging="360"/>
+      </w:pPr>
+      <w:rPr>
+        <w:rFonts w:ascii="Wingdings" w:hAnsi="Wingdings" w:hint="default"/>
+      </w:rPr>
+    </w:lvl>
+    <w:lvl w:ilvl="6" w:tplc="04090001" w:tentative="1">
+      <w:start w:val="1"/>
+      <w:numFmt w:val="bullet"/>
+      <w:lvlText w:val=""/>
+      <w:lvlJc w:val="left"/>
+      <w:pPr>
+        <w:ind w:left="5040" w:hanging="360"/>
+      </w:pPr>
+      <w:rPr>
+        <w:rFonts w:ascii="Symbol" w:hAnsi="Symbol" w:hint="default"/>
+      </w:rPr>
+    </w:lvl>
+    <w:lvl w:ilvl="7" w:tplc="04090003" w:tentative="1">
+      <w:start w:val="1"/>
+      <w:numFmt w:val="bullet"/>
+      <w:lvlText w:val="o"/>
+      <w:lvlJc w:val="left"/>
+      <w:pPr>
+        <w:ind w:left="5760" w:hanging="360"/>
+      </w:pPr>
+      <w:rPr>
+        <w:rFonts w:ascii="Courier New" w:hAnsi="Courier New" w:hint="default"/>
+      </w:rPr>
+    </w:lvl>
+    <w:lvl w:ilvl="8" w:tplc="04090005" w:tentative="1">
+      <w:start w:val="1"/>
+      <w:numFmt w:val="bullet"/>
+      <w:lvlText w:val=""/>
+      <w:lvlJc w:val="left"/>
+      <w:pPr>
+        <w:ind w:left="6480" w:hanging="360"/>
+      </w:pPr>
+      <w:rPr>
+        <w:rFonts w:ascii="Wingdings" w:hAnsi="Wingdings" w:hint="default"/>
+      </w:rPr>
+    </w:lvl>
+  </w:abstractNum>
+  <w:abstractNum w:abstractNumId="5">
     <w:nsid w:val="1B9C6182"/>
     <w:multiLevelType w:val="hybridMultilevel"/>
     <w:tmpl w:val="E344355E"/>
@@ -7105,7 +8985,7 @@
       </w:rPr>
     </w:lvl>
   </w:abstractNum>
-  <w:abstractNum w:abstractNumId="5">
+  <w:abstractNum w:abstractNumId="6">
     <w:nsid w:val="1EEF0118"/>
     <w:multiLevelType w:val="hybridMultilevel"/>
     <w:tmpl w:val="2438F8F0"/>
@@ -7218,7 +9098,7 @@
       </w:rPr>
     </w:lvl>
   </w:abstractNum>
-  <w:abstractNum w:abstractNumId="6">
+  <w:abstractNum w:abstractNumId="7">
     <w:nsid w:val="23436A9E"/>
     <w:multiLevelType w:val="hybridMultilevel"/>
     <w:tmpl w:val="204A156E"/>
@@ -7304,7 +9184,7 @@
       </w:pPr>
     </w:lvl>
   </w:abstractNum>
-  <w:abstractNum w:abstractNumId="7">
+  <w:abstractNum w:abstractNumId="8">
     <w:nsid w:val="2F8E1D0D"/>
     <w:multiLevelType w:val="hybridMultilevel"/>
     <w:tmpl w:val="7698359A"/>
@@ -7390,7 +9270,7 @@
       </w:pPr>
     </w:lvl>
   </w:abstractNum>
-  <w:abstractNum w:abstractNumId="8">
+  <w:abstractNum w:abstractNumId="9">
     <w:nsid w:val="3EBA33CE"/>
     <w:multiLevelType w:val="multilevel"/>
     <w:tmpl w:val="BCC6803E"/>
@@ -7503,7 +9383,7 @@
       </w:pPr>
     </w:lvl>
   </w:abstractNum>
-  <w:abstractNum w:abstractNumId="9">
+  <w:abstractNum w:abstractNumId="10">
     <w:nsid w:val="423B0AFE"/>
     <w:multiLevelType w:val="multilevel"/>
     <w:tmpl w:val="BCC6803E"/>
@@ -7616,7 +9496,7 @@
       </w:pPr>
     </w:lvl>
   </w:abstractNum>
-  <w:abstractNum w:abstractNumId="10">
+  <w:abstractNum w:abstractNumId="11">
     <w:nsid w:val="4756035D"/>
     <w:multiLevelType w:val="multilevel"/>
     <w:tmpl w:val="BCC6803E"/>
@@ -7729,7 +9609,7 @@
       </w:pPr>
     </w:lvl>
   </w:abstractNum>
-  <w:abstractNum w:abstractNumId="11">
+  <w:abstractNum w:abstractNumId="12">
     <w:nsid w:val="492303C5"/>
     <w:multiLevelType w:val="hybridMultilevel"/>
     <w:tmpl w:val="47F27F7E"/>
@@ -7842,7 +9722,7 @@
       </w:rPr>
     </w:lvl>
   </w:abstractNum>
-  <w:abstractNum w:abstractNumId="12">
+  <w:abstractNum w:abstractNumId="13">
     <w:nsid w:val="55515D62"/>
     <w:multiLevelType w:val="hybridMultilevel"/>
     <w:tmpl w:val="6F54503C"/>
@@ -7955,7 +9835,120 @@
       </w:rPr>
     </w:lvl>
   </w:abstractNum>
-  <w:abstractNum w:abstractNumId="13">
+  <w:abstractNum w:abstractNumId="14">
+    <w:nsid w:val="55840058"/>
+    <w:multiLevelType w:val="hybridMultilevel"/>
+    <w:tmpl w:val="701A1DA8"/>
+    <w:lvl w:ilvl="0" w:tplc="04090001">
+      <w:start w:val="1"/>
+      <w:numFmt w:val="bullet"/>
+      <w:lvlText w:val=""/>
+      <w:lvlJc w:val="left"/>
+      <w:pPr>
+        <w:ind w:left="720" w:hanging="360"/>
+      </w:pPr>
+      <w:rPr>
+        <w:rFonts w:ascii="Symbol" w:hAnsi="Symbol" w:hint="default"/>
+      </w:rPr>
+    </w:lvl>
+    <w:lvl w:ilvl="1" w:tplc="04090003" w:tentative="1">
+      <w:start w:val="1"/>
+      <w:numFmt w:val="bullet"/>
+      <w:lvlText w:val="o"/>
+      <w:lvlJc w:val="left"/>
+      <w:pPr>
+        <w:ind w:left="1440" w:hanging="360"/>
+      </w:pPr>
+      <w:rPr>
+        <w:rFonts w:ascii="Courier New" w:hAnsi="Courier New" w:hint="default"/>
+      </w:rPr>
+    </w:lvl>
+    <w:lvl w:ilvl="2" w:tplc="04090005" w:tentative="1">
+      <w:start w:val="1"/>
+      <w:numFmt w:val="bullet"/>
+      <w:lvlText w:val=""/>
+      <w:lvlJc w:val="left"/>
+      <w:pPr>
+        <w:ind w:left="2160" w:hanging="360"/>
+      </w:pPr>
+      <w:rPr>
+        <w:rFonts w:ascii="Wingdings" w:hAnsi="Wingdings" w:hint="default"/>
+      </w:rPr>
+    </w:lvl>
+    <w:lvl w:ilvl="3" w:tplc="04090001" w:tentative="1">
+      <w:start w:val="1"/>
+      <w:numFmt w:val="bullet"/>
+      <w:lvlText w:val=""/>
+      <w:lvlJc w:val="left"/>
+      <w:pPr>
+        <w:ind w:left="2880" w:hanging="360"/>
+      </w:pPr>
+      <w:rPr>
+        <w:rFonts w:ascii="Symbol" w:hAnsi="Symbol" w:hint="default"/>
+      </w:rPr>
+    </w:lvl>
+    <w:lvl w:ilvl="4" w:tplc="04090003" w:tentative="1">
+      <w:start w:val="1"/>
+      <w:numFmt w:val="bullet"/>
+      <w:lvlText w:val="o"/>
+      <w:lvlJc w:val="left"/>
+      <w:pPr>
+        <w:ind w:left="3600" w:hanging="360"/>
+      </w:pPr>
+      <w:rPr>
+        <w:rFonts w:ascii="Courier New" w:hAnsi="Courier New" w:hint="default"/>
+      </w:rPr>
+    </w:lvl>
+    <w:lvl w:ilvl="5" w:tplc="04090005" w:tentative="1">
+      <w:start w:val="1"/>
+      <w:numFmt w:val="bullet"/>
+      <w:lvlText w:val=""/>
+      <w:lvlJc w:val="left"/>
+      <w:pPr>
+        <w:ind w:left="4320" w:hanging="360"/>
+      </w:pPr>
+      <w:rPr>
+        <w:rFonts w:ascii="Wingdings" w:hAnsi="Wingdings" w:hint="default"/>
+      </w:rPr>
+    </w:lvl>
+    <w:lvl w:ilvl="6" w:tplc="04090001" w:tentative="1">
+      <w:start w:val="1"/>
+      <w:numFmt w:val="bullet"/>
+      <w:lvlText w:val=""/>
+      <w:lvlJc w:val="left"/>
+      <w:pPr>
+        <w:ind w:left="5040" w:hanging="360"/>
+      </w:pPr>
+      <w:rPr>
+        <w:rFonts w:ascii="Symbol" w:hAnsi="Symbol" w:hint="default"/>
+      </w:rPr>
+    </w:lvl>
+    <w:lvl w:ilvl="7" w:tplc="04090003" w:tentative="1">
+      <w:start w:val="1"/>
+      <w:numFmt w:val="bullet"/>
+      <w:lvlText w:val="o"/>
+      <w:lvlJc w:val="left"/>
+      <w:pPr>
+        <w:ind w:left="5760" w:hanging="360"/>
+      </w:pPr>
+      <w:rPr>
+        <w:rFonts w:ascii="Courier New" w:hAnsi="Courier New" w:hint="default"/>
+      </w:rPr>
+    </w:lvl>
+    <w:lvl w:ilvl="8" w:tplc="04090005" w:tentative="1">
+      <w:start w:val="1"/>
+      <w:numFmt w:val="bullet"/>
+      <w:lvlText w:val=""/>
+      <w:lvlJc w:val="left"/>
+      <w:pPr>
+        <w:ind w:left="6480" w:hanging="360"/>
+      </w:pPr>
+      <w:rPr>
+        <w:rFonts w:ascii="Wingdings" w:hAnsi="Wingdings" w:hint="default"/>
+      </w:rPr>
+    </w:lvl>
+  </w:abstractNum>
+  <w:abstractNum w:abstractNumId="15">
     <w:nsid w:val="5E7C138C"/>
     <w:multiLevelType w:val="hybridMultilevel"/>
     <w:tmpl w:val="E77625A2"/>
@@ -8044,7 +10037,7 @@
       </w:pPr>
     </w:lvl>
   </w:abstractNum>
-  <w:abstractNum w:abstractNumId="14">
+  <w:abstractNum w:abstractNumId="16">
     <w:nsid w:val="5FF63038"/>
     <w:multiLevelType w:val="hybridMultilevel"/>
     <w:tmpl w:val="3CF04D00"/>
@@ -8157,7 +10150,7 @@
       </w:rPr>
     </w:lvl>
   </w:abstractNum>
-  <w:abstractNum w:abstractNumId="15">
+  <w:abstractNum w:abstractNumId="17">
     <w:nsid w:val="657A4B4C"/>
     <w:multiLevelType w:val="multilevel"/>
     <w:tmpl w:val="EF121702"/>
@@ -8306,7 +10299,7 @@
       </w:rPr>
     </w:lvl>
   </w:abstractNum>
-  <w:abstractNum w:abstractNumId="16">
+  <w:abstractNum w:abstractNumId="18">
     <w:nsid w:val="6BA44DA8"/>
     <w:multiLevelType w:val="hybridMultilevel"/>
     <w:tmpl w:val="B5F2BA48"/>
@@ -8419,10 +10412,123 @@
       </w:rPr>
     </w:lvl>
   </w:abstractNum>
-  <w:abstractNum w:abstractNumId="17">
+  <w:abstractNum w:abstractNumId="19">
+    <w:nsid w:val="73497B37"/>
+    <w:multiLevelType w:val="multilevel"/>
+    <w:tmpl w:val="BCC6803E"/>
+    <w:lvl w:ilvl="0">
+      <w:start w:val="1"/>
+      <w:numFmt w:val="decimal"/>
+      <w:lvlText w:val="%1."/>
+      <w:lvlJc w:val="left"/>
+      <w:pPr>
+        <w:tabs>
+          <w:tab w:val="num" w:pos="720"/>
+        </w:tabs>
+        <w:ind w:left="720" w:hanging="360"/>
+      </w:pPr>
+    </w:lvl>
+    <w:lvl w:ilvl="1">
+      <w:start w:val="1"/>
+      <w:numFmt w:val="decimal"/>
+      <w:lvlText w:val="%2."/>
+      <w:lvlJc w:val="left"/>
+      <w:pPr>
+        <w:tabs>
+          <w:tab w:val="num" w:pos="1440"/>
+        </w:tabs>
+        <w:ind w:left="1440" w:hanging="360"/>
+      </w:pPr>
+    </w:lvl>
+    <w:lvl w:ilvl="2" w:tentative="1">
+      <w:start w:val="1"/>
+      <w:numFmt w:val="decimal"/>
+      <w:lvlText w:val="%3."/>
+      <w:lvlJc w:val="left"/>
+      <w:pPr>
+        <w:tabs>
+          <w:tab w:val="num" w:pos="2160"/>
+        </w:tabs>
+        <w:ind w:left="2160" w:hanging="360"/>
+      </w:pPr>
+    </w:lvl>
+    <w:lvl w:ilvl="3" w:tentative="1">
+      <w:start w:val="1"/>
+      <w:numFmt w:val="decimal"/>
+      <w:lvlText w:val="%4."/>
+      <w:lvlJc w:val="left"/>
+      <w:pPr>
+        <w:tabs>
+          <w:tab w:val="num" w:pos="2880"/>
+        </w:tabs>
+        <w:ind w:left="2880" w:hanging="360"/>
+      </w:pPr>
+    </w:lvl>
+    <w:lvl w:ilvl="4" w:tentative="1">
+      <w:start w:val="1"/>
+      <w:numFmt w:val="decimal"/>
+      <w:lvlText w:val="%5."/>
+      <w:lvlJc w:val="left"/>
+      <w:pPr>
+        <w:tabs>
+          <w:tab w:val="num" w:pos="3600"/>
+        </w:tabs>
+        <w:ind w:left="3600" w:hanging="360"/>
+      </w:pPr>
+    </w:lvl>
+    <w:lvl w:ilvl="5" w:tentative="1">
+      <w:start w:val="1"/>
+      <w:numFmt w:val="decimal"/>
+      <w:lvlText w:val="%6."/>
+      <w:lvlJc w:val="left"/>
+      <w:pPr>
+        <w:tabs>
+          <w:tab w:val="num" w:pos="4320"/>
+        </w:tabs>
+        <w:ind w:left="4320" w:hanging="360"/>
+      </w:pPr>
+    </w:lvl>
+    <w:lvl w:ilvl="6" w:tentative="1">
+      <w:start w:val="1"/>
+      <w:numFmt w:val="decimal"/>
+      <w:lvlText w:val="%7."/>
+      <w:lvlJc w:val="left"/>
+      <w:pPr>
+        <w:tabs>
+          <w:tab w:val="num" w:pos="5040"/>
+        </w:tabs>
+        <w:ind w:left="5040" w:hanging="360"/>
+      </w:pPr>
+    </w:lvl>
+    <w:lvl w:ilvl="7" w:tentative="1">
+      <w:start w:val="1"/>
+      <w:numFmt w:val="decimal"/>
+      <w:lvlText w:val="%8."/>
+      <w:lvlJc w:val="left"/>
+      <w:pPr>
+        <w:tabs>
+          <w:tab w:val="num" w:pos="5760"/>
+        </w:tabs>
+        <w:ind w:left="5760" w:hanging="360"/>
+      </w:pPr>
+    </w:lvl>
+    <w:lvl w:ilvl="8" w:tentative="1">
+      <w:start w:val="1"/>
+      <w:numFmt w:val="decimal"/>
+      <w:lvlText w:val="%9."/>
+      <w:lvlJc w:val="left"/>
+      <w:pPr>
+        <w:tabs>
+          <w:tab w:val="num" w:pos="6480"/>
+        </w:tabs>
+        <w:ind w:left="6480" w:hanging="360"/>
+      </w:pPr>
+    </w:lvl>
+  </w:abstractNum>
+  <w:abstractNum w:abstractNumId="20">
     <w:nsid w:val="7D6B339A"/>
     <w:multiLevelType w:val="hybridMultilevel"/>
-    <w:tmpl w:val="21C4E900"/>
+    <w:tmpl w:val="C2A0F37E"/>
     <w:lvl w:ilvl="0" w:tplc="0409000F">
       <w:start w:val="1"/>
       <w:numFmt w:val="decimal"/>
@@ -8505,7 +10611,7 @@
       </w:pPr>
     </w:lvl>
   </w:abstractNum>
-  <w:abstractNum w:abstractNumId="18">
+  <w:abstractNum w:abstractNumId="21">
     <w:nsid w:val="7F287134"/>
     <w:multiLevelType w:val="multilevel"/>
     <w:tmpl w:val="BCC6803E"/>
@@ -8619,19 +10725,19 @@
     </w:lvl>
   </w:abstractNum>
   <w:num w:numId="1">
-    <w:abstractNumId w:val="13"/>
+    <w:abstractNumId w:val="15"/>
   </w:num>
   <w:num w:numId="2">
-    <w:abstractNumId w:val="15"/>
+    <w:abstractNumId w:val="17"/>
   </w:num>
   <w:num w:numId="3">
-    <w:abstractNumId w:val="9"/>
+    <w:abstractNumId w:val="10"/>
   </w:num>
   <w:num w:numId="4">
-    <w:abstractNumId w:val="11"/>
+    <w:abstractNumId w:val="12"/>
   </w:num>
   <w:num w:numId="5">
-    <w:abstractNumId w:val="12"/>
+    <w:abstractNumId w:val="13"/>
   </w:num>
   <w:num w:numId="6">
     <w:abstractNumId w:val="0"/>
@@ -8640,40 +10746,49 @@
     <w:abstractNumId w:val="3"/>
   </w:num>
   <w:num w:numId="8">
-    <w:abstractNumId w:val="10"/>
+    <w:abstractNumId w:val="11"/>
   </w:num>
   <w:num w:numId="9">
     <w:abstractNumId w:val="2"/>
   </w:num>
   <w:num w:numId="10">
+    <w:abstractNumId w:val="9"/>
+  </w:num>
+  <w:num w:numId="11">
+    <w:abstractNumId w:val="6"/>
+  </w:num>
+  <w:num w:numId="12">
+    <w:abstractNumId w:val="16"/>
+  </w:num>
+  <w:num w:numId="13">
+    <w:abstractNumId w:val="20"/>
+  </w:num>
+  <w:num w:numId="14">
     <w:abstractNumId w:val="8"/>
   </w:num>
-  <w:num w:numId="11">
-    <w:abstractNumId w:val="5"/>
+  <w:num w:numId="15">
+    <w:abstractNumId w:val="18"/>
   </w:num>
-  <w:num w:numId="12">
-    <w:abstractNumId w:val="14"/>
-  </w:num>
-  <w:num w:numId="13">
-    <w:abstractNumId w:val="17"/>
-  </w:num>
-  <w:num w:numId="14">
+  <w:num w:numId="16">
     <w:abstractNumId w:val="7"/>
   </w:num>
-  <w:num w:numId="15">
-    <w:abstractNumId w:val="16"/>
-  </w:num>
-  <w:num w:numId="16">
-    <w:abstractNumId w:val="6"/>
-  </w:num>
   <w:num w:numId="17">
-    <w:abstractNumId w:val="18"/>
+    <w:abstractNumId w:val="21"/>
   </w:num>
   <w:num w:numId="18">
     <w:abstractNumId w:val="1"/>
   </w:num>
   <w:num w:numId="19">
+    <w:abstractNumId w:val="5"/>
+  </w:num>
+  <w:num w:numId="20">
     <w:abstractNumId w:val="4"/>
+  </w:num>
+  <w:num w:numId="21">
+    <w:abstractNumId w:val="14"/>
+  </w:num>
+  <w:num w:numId="22">
+    <w:abstractNumId w:val="19"/>
   </w:num>
 </w:numbering>
 </file>

</xml_diff>